<commit_message>
moved data extraction logic to markdown
</commit_message>
<xml_diff>
--- a/inst/report.docx
+++ b/inst/report.docx
@@ -7,7 +7,13 @@
         <w:pStyle w:val="Title"/>
       </w:pPr>
       <w:r>
-        <w:t xml:space="preserve">CDAC</w:t>
+        <w:t xml:space="preserve">NCI</w:t>
+      </w:r>
+      <w:r>
+        <w:t xml:space="preserve"> </w:t>
+      </w:r>
+      <w:r>
+        <w:t xml:space="preserve">DAC</w:t>
       </w:r>
       <w:r>
         <w:t xml:space="preserve"> </w:t>
@@ -85,7 +91,7 @@
         <w:pStyle w:val="FirstParagraph"/>
       </w:pPr>
       <w:r>
-        <w:t xml:space="preserve">The CDAC Data Access Committee (DAC) currently manages 371 data access requests (DARs) for access to 1 projects in dbGaP.</w:t>
+        <w:t xml:space="preserve">The NCI DAC Data Access Committee (DAC) currently manages 28522 data access requests (DARs) for access to 7783 projects in dbGaP.</w:t>
       </w:r>
     </w:p>
     <w:p>
@@ -103,7 +109,7 @@
         <w:pStyle w:val="FirstParagraph"/>
       </w:pPr>
       <w:r>
-        <w:t xml:space="preserve">Between 2020-01-01 and 2020-10-15 the DAC reviewed 194 DARs. Of these, 188 were accepted while 2 were rejected. The average amount of time from when the Principle Investigator (PI) submited a DAR to the final decision by the DAC was 11.95 days. The average time to an accepted decision was 12.05 days, while the average time to a rejected decision was 2.2 days. Figure</w:t>
+        <w:t xml:space="preserve">Between 2020-01-01 and 2020-10-15 the DAC reviewed 10457 DARs. Of these, 9068 were accepted while 1266 were rejected. The average amount of time from when the Principle Investigator (PI) submited a DAR to the final decision by the DAC was 6.47936994656259 days. The average time to an accepted decision was 6.13820616147135 days, while the average time to a rejected decision was 8.92302966473583 days. Figure</w:t>
       </w:r>
       <w:r>
         <w:t xml:space="preserve"> </w:t>
@@ -115,7 +121,7 @@
         <w:t xml:space="preserve"> </w:t>
       </w:r>
       <w:r>
-        <w:t xml:space="preserve">is a barplot comparing the CDAC DAC to time to final decision to the average across all NIH DACs during the same time interval.</w:t>
+        <w:t xml:space="preserve">is a barplot comparing the NCI DAC DAC to time to final decision to the average across all NIH DACs during the same time interval.</w:t>
       </w:r>
     </w:p>
     <w:p>

</xml_diff>

<commit_message>
reduced decimals in days in markdown
</commit_message>
<xml_diff>
--- a/inst/report.docx
+++ b/inst/report.docx
@@ -7,55 +7,49 @@
         <w:pStyle w:val="Title"/>
       </w:pPr>
       <w:r>
-        <w:t xml:space="preserve">NCI</w:t>
+        <w:t xml:space="preserve">NIAID</w:t>
       </w:r>
       <w:r>
         <w:t xml:space="preserve"> </w:t>
       </w:r>
       <w:r>
-        <w:t xml:space="preserve">DAC</w:t>
+        <w:t xml:space="preserve">Data</w:t>
       </w:r>
       <w:r>
         <w:t xml:space="preserve"> </w:t>
       </w:r>
       <w:r>
-        <w:t xml:space="preserve">Data</w:t>
+        <w:t xml:space="preserve">Access</w:t>
       </w:r>
       <w:r>
         <w:t xml:space="preserve"> </w:t>
       </w:r>
       <w:r>
-        <w:t xml:space="preserve">Access</w:t>
+        <w:t xml:space="preserve">Committee</w:t>
       </w:r>
       <w:r>
         <w:t xml:space="preserve"> </w:t>
       </w:r>
       <w:r>
-        <w:t xml:space="preserve">Committee</w:t>
+        <w:t xml:space="preserve">dbGaP</w:t>
       </w:r>
       <w:r>
         <w:t xml:space="preserve"> </w:t>
       </w:r>
       <w:r>
-        <w:t xml:space="preserve">dbGaP</w:t>
+        <w:t xml:space="preserve">Activity</w:t>
       </w:r>
       <w:r>
         <w:t xml:space="preserve"> </w:t>
       </w:r>
       <w:r>
-        <w:t xml:space="preserve">Activity</w:t>
+        <w:t xml:space="preserve">Report</w:t>
       </w:r>
       <w:r>
         <w:t xml:space="preserve"> </w:t>
       </w:r>
       <w:r>
-        <w:t xml:space="preserve">Report</w:t>
-      </w:r>
-      <w:r>
-        <w:t xml:space="preserve"> </w:t>
-      </w:r>
-      <w:r>
-        <w:t xml:space="preserve">2020-01-01-2020-10-15</w:t>
+        <w:t xml:space="preserve">2019-01-01-2019-12-31</w:t>
       </w:r>
     </w:p>
     <w:p>
@@ -63,7 +57,25 @@
         <w:pStyle w:val="Author"/>
       </w:pPr>
       <w:r>
-        <w:t xml:space="preserve">hoyin</w:t>
+        <w:t xml:space="preserve">Hoyin</w:t>
+      </w:r>
+      <w:r>
+        <w:t xml:space="preserve"> </w:t>
+      </w:r>
+      <w:r>
+        <w:t xml:space="preserve">Chu,</w:t>
+      </w:r>
+      <w:r>
+        <w:t xml:space="preserve"> </w:t>
+      </w:r>
+      <w:r>
+        <w:t xml:space="preserve">Christopher</w:t>
+      </w:r>
+      <w:r>
+        <w:t xml:space="preserve"> </w:t>
+      </w:r>
+      <w:r>
+        <w:t xml:space="preserve">Marcum</w:t>
       </w:r>
     </w:p>
     <w:p>
@@ -71,13 +83,13 @@
         <w:pStyle w:val="Date"/>
       </w:pPr>
       <w:r>
-        <w:t xml:space="preserve">30</w:t>
+        <w:t xml:space="preserve">02</w:t>
       </w:r>
       <w:r>
         <w:t xml:space="preserve"> </w:t>
       </w:r>
       <w:r>
-        <w:t xml:space="preserve">October,</w:t>
+        <w:t xml:space="preserve">November,</w:t>
       </w:r>
       <w:r>
         <w:t xml:space="preserve"> </w:t>
@@ -91,7 +103,7 @@
         <w:pStyle w:val="FirstParagraph"/>
       </w:pPr>
       <w:r>
-        <w:t xml:space="preserve">The NCI DAC Data Access Committee (DAC) currently manages 28522 data access requests (DARs) for access to 7783 projects in dbGaP.</w:t>
+        <w:t xml:space="preserve">The NIAID Data Access Committee (DAC) currently manages 334 data access requests (DARs) for access to 161 projects in dbGaP.</w:t>
       </w:r>
     </w:p>
     <w:p>
@@ -109,7 +121,7 @@
         <w:pStyle w:val="FirstParagraph"/>
       </w:pPr>
       <w:r>
-        <w:t xml:space="preserve">Between 2020-01-01 and 2020-10-15 the DAC reviewed 10457 DARs. Of these, 9068 were accepted while 1266 were rejected. The average amount of time from when the Principle Investigator (PI) submited a DAR to the final decision by the DAC was 6.47936994656259 days. The average time to an accepted decision was 6.13820616147135 days, while the average time to a rejected decision was 8.92302966473583 days. Figure</w:t>
+        <w:t xml:space="preserve">Between 2019-01-01 and 2019-12-31 the DAC reviewed 32 DARs. Of these, 22 were accepted while 2 were rejected. The average amount of time from when the Principle Investigator (PI) submited a DAR to the final decision by the DAC was 49.31 days. The average time to an accepted decision was 46.5 days, while the average time to a rejected decision was 80.18 days. Figure</w:t>
       </w:r>
       <w:r>
         <w:t xml:space="preserve"> </w:t>
@@ -121,7 +133,7 @@
         <w:t xml:space="preserve"> </w:t>
       </w:r>
       <w:r>
-        <w:t xml:space="preserve">is a barplot comparing the NCI DAC DAC to time to final decision to the average across all NIH DACs during the same time interval.</w:t>
+        <w:t xml:space="preserve">is a barplot comparing the NIAID DAC to time to final decision to the average across all NIH DACs during the same time interval.</w:t>
       </w:r>
     </w:p>
     <w:p>

</xml_diff>

<commit_message>
added new figure and reorganized report
</commit_message>
<xml_diff>
--- a/inst/report.docx
+++ b/inst/report.docx
@@ -7,7 +7,7 @@
         <w:pStyle w:val="Title"/>
       </w:pPr>
       <w:r>
-        <w:t xml:space="preserve">CDAC</w:t>
+        <w:t xml:space="preserve">NIAID</w:t>
       </w:r>
       <w:r>
         <w:t xml:space="preserve"> </w:t>
@@ -65,7 +65,7 @@
         <w:pStyle w:val="Date"/>
       </w:pPr>
       <w:r>
-        <w:t xml:space="preserve">11</w:t>
+        <w:t xml:space="preserve">12</w:t>
       </w:r>
       <w:r>
         <w:t xml:space="preserve"> </w:t>
@@ -85,7 +85,7 @@
         <w:pStyle w:val="FirstParagraph"/>
       </w:pPr>
       <w:r>
-        <w:t xml:space="preserve">The CDAC Data Access Committee (DAC) currently manages 379 data access requests (DARs) for access to 340 projects in dbGaP.</w:t>
+        <w:t xml:space="preserve">The NIAID Data Access Committee (DAC) currently manages 338 data access requests (DARs) for access to 161 projects in dbGaP.</w:t>
       </w:r>
     </w:p>
     <w:p>
@@ -103,7 +103,7 @@
         <w:pStyle w:val="FirstParagraph"/>
       </w:pPr>
       <w:r>
-        <w:t xml:space="preserve">Between 2020-01-01 and 2020-12-31 CDAC reviewed 203 DARs. Of these, 191 were accepted while 2 were rejected. The average amount of time from when the Principle Investigator (PI) submited a DAR to the final decision by the DAC was 11.9 days. The average time to an accepted decision was 12 days, while the average time to a rejected decision was 2.2 days. Figure</w:t>
+        <w:t xml:space="preserve">Between 2020-01-01 and 2020-12-31 NIAID reviewed 125 DARs. Of these, 88 were accepted while 9 were rejected. The average amount of time from when the Principle Investigator (PI) submited a DAR to the final decision by the DAC was 42.5 days. The average time to an accepted decision was 41.4 days, while the average time to a rejected decision was 52.9 days. Figure</w:t>
       </w:r>
       <w:r>
         <w:t xml:space="preserve"> </w:t>
@@ -115,7 +115,7 @@
         <w:t xml:space="preserve"> </w:t>
       </w:r>
       <w:r>
-        <w:t xml:space="preserve">is a barplot comparing the CDAC DAC to time to final decision to the average across all NIH DACs during the same time interval.</w:t>
+        <w:t xml:space="preserve">is a barplot comparing the NIAID DAC to time to final decision to the average across all NIH DACs during the same time interval.</w:t>
       </w:r>
     </w:p>
     <w:p>
@@ -175,14 +175,6 @@
     </w:p>
     <w:p>
       <w:pPr>
-        <w:pStyle w:val="BodyText"/>
-      </w:pPr>
-      <w:r>
-        <w:t xml:space="preserve">During this reporting period, study phs000688.v1.p1 (dbGaP Collection: Compilation of Individual-Level Genomic Data for General Research Use) has been the most requested dataset from the CDAC DAC with 170 requests.</w:t>
-      </w:r>
-    </w:p>
-    <w:p>
-      <w:pPr>
         <w:pStyle w:val="CaptionedFigure"/>
       </w:pPr>
       <w:r>
@@ -190,12 +182,12 @@
           <wp:inline>
             <wp:extent cx="4620126" cy="3696101"/>
             <wp:effectExtent b="0" l="0" r="0" t="0"/>
-            <wp:docPr descr="Figure 1.2: Comparison of Cummulative DAR Made to and Studies Released by CDAC" title="" id="1" name="Picture"/>
+            <wp:docPr descr="Figure 1.2: Total Data Access Requests Submitted to NIAID" title="" id="1" name="Picture"/>
             <a:graphic>
               <a:graphicData uri="http://schemas.openxmlformats.org/drawingml/2006/picture">
                 <pic:pic>
                   <pic:nvPicPr>
-                    <pic:cNvPr descr="report_files/figure-docx/figures-side-1.png" id="0" name="Picture"/>
+                    <pic:cNvPr descr="report_files/figure-docx/unnamed-chunk-3-1.png" id="0" name="Picture"/>
                     <pic:cNvPicPr>
                       <a:picLocks noChangeArrowheads="1" noChangeAspect="1"/>
                     </pic:cNvPicPr>
@@ -233,7 +225,7 @@
         <w:pStyle w:val="ImageCaption"/>
       </w:pPr>
       <w:r>
-        <w:t xml:space="preserve">Figure 1.2: Comparison of Cummulative DAR Made to and Studies Released by CDAC</w:t>
+        <w:t xml:space="preserve">Figure 1.2: Total Data Access Requests Submitted to NIAID</w:t>
       </w:r>
     </w:p>
     <w:p>
@@ -245,12 +237,12 @@
           <wp:inline>
             <wp:extent cx="4620126" cy="3696101"/>
             <wp:effectExtent b="0" l="0" r="0" t="0"/>
-            <wp:docPr descr="Figure 1.3: Moving Median of DAR from PI Submission to DAC Approval Time" title="" id="1" name="Picture"/>
+            <wp:docPr descr="Figure 1.3: DAR Processing Time: From PI Submission to DAC Approval" title="" id="1" name="Picture"/>
             <a:graphic>
               <a:graphicData uri="http://schemas.openxmlformats.org/drawingml/2006/picture">
                 <pic:pic>
                   <pic:nvPicPr>
-                    <pic:cNvPr descr="report_files/figure-docx/unnamed-chunk-5-1.png" id="0" name="Picture"/>
+                    <pic:cNvPr descr="report_files/figure-docx/unnamed-chunk-4-1.png" id="0" name="Picture"/>
                     <pic:cNvPicPr>
                       <a:picLocks noChangeArrowheads="1" noChangeAspect="1"/>
                     </pic:cNvPicPr>
@@ -288,7 +280,7 @@
         <w:pStyle w:val="ImageCaption"/>
       </w:pPr>
       <w:r>
-        <w:t xml:space="preserve">Figure 1.3: Moving Median of DAR from PI Submission to DAC Approval Time</w:t>
+        <w:t xml:space="preserve">Figure 1.3: DAR Processing Time: From PI Submission to DAC Approval</w:t>
       </w:r>
     </w:p>
     <w:p>
@@ -300,12 +292,12 @@
           <wp:inline>
             <wp:extent cx="4620126" cy="3696101"/>
             <wp:effectExtent b="0" l="0" r="0" t="0"/>
-            <wp:docPr descr="Figure 1.4: Moving Median of DAR from SO Approval to DAC Approval Time" title="" id="1" name="Picture"/>
+            <wp:docPr descr="Figure 1.4: DAR Processing Time: From PI Submission to SO Approval" title="" id="1" name="Picture"/>
             <a:graphic>
               <a:graphicData uri="http://schemas.openxmlformats.org/drawingml/2006/picture">
                 <pic:pic>
                   <pic:nvPicPr>
-                    <pic:cNvPr descr="report_files/figure-docx/unnamed-chunk-6-1.png" id="0" name="Picture"/>
+                    <pic:cNvPr descr="report_files/figure-docx/unnamed-chunk-5-1.png" id="0" name="Picture"/>
                     <pic:cNvPicPr>
                       <a:picLocks noChangeArrowheads="1" noChangeAspect="1"/>
                     </pic:cNvPicPr>
@@ -343,31 +335,214 @@
         <w:pStyle w:val="ImageCaption"/>
       </w:pPr>
       <w:r>
-        <w:t xml:space="preserve">Figure 1.4: Moving Median of DAR from SO Approval to DAC Approval Time</w:t>
+        <w:t xml:space="preserve">Figure 1.4: DAR Processing Time: From PI Submission to SO Approval</w:t>
+      </w:r>
+    </w:p>
+    <w:p>
+      <w:pPr>
+        <w:pStyle w:val="CaptionedFigure"/>
+      </w:pPr>
+      <w:r>
+        <w:drawing>
+          <wp:inline>
+            <wp:extent cx="4620126" cy="3696101"/>
+            <wp:effectExtent b="0" l="0" r="0" t="0"/>
+            <wp:docPr descr="Figure 1.5: DAR Processing Time: From SO Approval to DAC Approval" title="" id="1" name="Picture"/>
+            <a:graphic>
+              <a:graphicData uri="http://schemas.openxmlformats.org/drawingml/2006/picture">
+                <pic:pic>
+                  <pic:nvPicPr>
+                    <pic:cNvPr descr="report_files/figure-docx/unnamed-chunk-6-1.png" id="0" name="Picture"/>
+                    <pic:cNvPicPr>
+                      <a:picLocks noChangeArrowheads="1" noChangeAspect="1"/>
+                    </pic:cNvPicPr>
+                  </pic:nvPicPr>
+                  <pic:blipFill>
+                    <a:blip r:embed="rId25"/>
+                    <a:stretch>
+                      <a:fillRect/>
+                    </a:stretch>
+                  </pic:blipFill>
+                  <pic:spPr bwMode="auto">
+                    <a:xfrm>
+                      <a:off x="0" y="0"/>
+                      <a:ext cx="4620126" cy="3696101"/>
+                    </a:xfrm>
+                    <a:prstGeom prst="rect">
+                      <a:avLst/>
+                    </a:prstGeom>
+                    <a:noFill/>
+                    <a:ln w="9525">
+                      <a:noFill/>
+                      <a:headEnd/>
+                      <a:tailEnd/>
+                    </a:ln>
+                  </pic:spPr>
+                </pic:pic>
+              </a:graphicData>
+            </a:graphic>
+          </wp:inline>
+        </w:drawing>
+      </w:r>
+    </w:p>
+    <w:p>
+      <w:pPr>
+        <w:pStyle w:val="ImageCaption"/>
+      </w:pPr>
+      <w:r>
+        <w:t xml:space="preserve">Figure 1.5: DAR Processing Time: From SO Approval to DAC Approval</w:t>
+      </w:r>
+    </w:p>
+    <w:p>
+      <w:pPr>
+        <w:pStyle w:val="BodyText"/>
+      </w:pPr>
+      <w:r>
+        <w:t xml:space="preserve">Between 2020-01-01 and 2020-12-31, 65 PIs have submitted DAR to studies hosted by NIAID. Among these PIs, 56 have also submitted DAR to studies hosted by other DACs. PI who submitted DAR to NIAID</w:t>
+      </w:r>
+      <w:r>
+        <w:t xml:space="preserve"> </w:t>
+      </w:r>
+      <w:r>
+        <w:t xml:space="preserve">on average submits 78.4 DAR for 1.85 projects.</w:t>
       </w:r>
     </w:p>
     <w:p>
       <w:pPr>
         <w:pStyle w:val="Heading1"/>
       </w:pPr>
-      <w:bookmarkStart w:id="25" w:name="study-registrations"/>
-      <w:r>
-        <w:t xml:space="preserve">2	Study Registrations</w:t>
-      </w:r>
-      <w:bookmarkEnd w:id="25"/>
+      <w:bookmarkStart w:id="26" w:name="study-released"/>
+      <w:r>
+        <w:t xml:space="preserve">2	Study Released</w:t>
+      </w:r>
+      <w:bookmarkEnd w:id="26"/>
     </w:p>
     <w:p>
       <w:pPr>
         <w:pStyle w:val="FirstParagraph"/>
       </w:pPr>
       <w:r>
-        <w:t xml:space="preserve">Between 2020-01-01 and 2020-12-31, 169 PIs have submitted DAR to studies hosted by CDAC. Among these PIs, 166 have also submitted DAR to studies hosted by other DACs. PI who submitted DAR to CDAC</w:t>
-      </w:r>
-      <w:r>
-        <w:t xml:space="preserve"> </w:t>
-      </w:r>
-      <w:r>
-        <w:t xml:space="preserve">on average submits 69.16 DAR to 6.43 DACs for 2.35 projects.</w:t>
+        <w:t xml:space="preserve">During this reporting period, 39 new studies were released and a total of 125 DARs were made for these studies. Study phs000626.v1.p1 (CD4+ cell transcriptional profiling by RNA sequencing) has been the most requested dataset from the NIAID DAC with 15 requests.</w:t>
+      </w:r>
+    </w:p>
+    <w:p>
+      <w:pPr>
+        <w:pStyle w:val="CaptionedFigure"/>
+      </w:pPr>
+      <w:r>
+        <w:drawing>
+          <wp:inline>
+            <wp:extent cx="4620126" cy="3696101"/>
+            <wp:effectExtent b="0" l="0" r="0" t="0"/>
+            <wp:docPr descr="Figure 2.1: Total Number of Study Released by NIAID" title="" id="1" name="Picture"/>
+            <a:graphic>
+              <a:graphicData uri="http://schemas.openxmlformats.org/drawingml/2006/picture">
+                <pic:pic>
+                  <pic:nvPicPr>
+                    <pic:cNvPr descr="report_files/figure-docx/unnamed-chunk-10-1.png" id="0" name="Picture"/>
+                    <pic:cNvPicPr>
+                      <a:picLocks noChangeArrowheads="1" noChangeAspect="1"/>
+                    </pic:cNvPicPr>
+                  </pic:nvPicPr>
+                  <pic:blipFill>
+                    <a:blip r:embed="rId27"/>
+                    <a:stretch>
+                      <a:fillRect/>
+                    </a:stretch>
+                  </pic:blipFill>
+                  <pic:spPr bwMode="auto">
+                    <a:xfrm>
+                      <a:off x="0" y="0"/>
+                      <a:ext cx="4620126" cy="3696101"/>
+                    </a:xfrm>
+                    <a:prstGeom prst="rect">
+                      <a:avLst/>
+                    </a:prstGeom>
+                    <a:noFill/>
+                    <a:ln w="9525">
+                      <a:noFill/>
+                      <a:headEnd/>
+                      <a:tailEnd/>
+                    </a:ln>
+                  </pic:spPr>
+                </pic:pic>
+              </a:graphicData>
+            </a:graphic>
+          </wp:inline>
+        </w:drawing>
+      </w:r>
+    </w:p>
+    <w:p>
+      <w:pPr>
+        <w:pStyle w:val="ImageCaption"/>
+      </w:pPr>
+      <w:r>
+        <w:t xml:space="preserve">Figure 2.1: Total Number of Study Released by NIAID</w:t>
+      </w:r>
+    </w:p>
+    <w:p>
+      <w:pPr>
+        <w:pStyle w:val="Heading1"/>
+      </w:pPr>
+      <w:bookmarkStart w:id="28" w:name="other-comparisons"/>
+      <w:r>
+        <w:t xml:space="preserve">3	Other Comparisons</w:t>
+      </w:r>
+      <w:bookmarkEnd w:id="28"/>
+    </w:p>
+    <w:p>
+      <w:pPr>
+        <w:pStyle w:val="CaptionedFigure"/>
+      </w:pPr>
+      <w:r>
+        <w:drawing>
+          <wp:inline>
+            <wp:extent cx="4620126" cy="3696101"/>
+            <wp:effectExtent b="0" l="0" r="0" t="0"/>
+            <wp:docPr descr="Figure 3.1: Comparison of Cummulative DAR Made to and Studies Released by NIAID" title="" id="1" name="Picture"/>
+            <a:graphic>
+              <a:graphicData uri="http://schemas.openxmlformats.org/drawingml/2006/picture">
+                <pic:pic>
+                  <pic:nvPicPr>
+                    <pic:cNvPr descr="report_files/figure-docx/figures-side-1.png" id="0" name="Picture"/>
+                    <pic:cNvPicPr>
+                      <a:picLocks noChangeArrowheads="1" noChangeAspect="1"/>
+                    </pic:cNvPicPr>
+                  </pic:nvPicPr>
+                  <pic:blipFill>
+                    <a:blip r:embed="rId29"/>
+                    <a:stretch>
+                      <a:fillRect/>
+                    </a:stretch>
+                  </pic:blipFill>
+                  <pic:spPr bwMode="auto">
+                    <a:xfrm>
+                      <a:off x="0" y="0"/>
+                      <a:ext cx="4620126" cy="3696101"/>
+                    </a:xfrm>
+                    <a:prstGeom prst="rect">
+                      <a:avLst/>
+                    </a:prstGeom>
+                    <a:noFill/>
+                    <a:ln w="9525">
+                      <a:noFill/>
+                      <a:headEnd/>
+                      <a:tailEnd/>
+                    </a:ln>
+                  </pic:spPr>
+                </pic:pic>
+              </a:graphicData>
+            </a:graphic>
+          </wp:inline>
+        </w:drawing>
+      </w:r>
+    </w:p>
+    <w:p>
+      <w:pPr>
+        <w:pStyle w:val="ImageCaption"/>
+      </w:pPr>
+      <w:r>
+        <w:t xml:space="preserve">Figure 3.1: Comparison of Cummulative DAR Made to and Studies Released by NIAID</w:t>
       </w:r>
     </w:p>
     <w:p>

</xml_diff>

<commit_message>
added monthly growth and dual y axis comparison tables
</commit_message>
<xml_diff>
--- a/inst/report.docx
+++ b/inst/report.docx
@@ -65,7 +65,7 @@
         <w:pStyle w:val="Date"/>
       </w:pPr>
       <w:r>
-        <w:t xml:space="preserve">12</w:t>
+        <w:t xml:space="preserve">13</w:t>
       </w:r>
       <w:r>
         <w:t xml:space="preserve"> </w:t>
@@ -499,12 +499,12 @@
           <wp:inline>
             <wp:extent cx="4620126" cy="3696101"/>
             <wp:effectExtent b="0" l="0" r="0" t="0"/>
-            <wp:docPr descr="Figure 3.1: Comparison of Cummulative DAR Made to and Studies Released by NIAID" title="" id="1" name="Picture"/>
+            <wp:docPr descr="Figure 3.1: Comparison of Requests Received and Studies Released by NIAID" title="" id="1" name="Picture"/>
             <a:graphic>
               <a:graphicData uri="http://schemas.openxmlformats.org/drawingml/2006/picture">
                 <pic:pic>
                   <pic:nvPicPr>
-                    <pic:cNvPr descr="report_files/figure-docx/figures-side-1.png" id="0" name="Picture"/>
+                    <pic:cNvPr descr="report_files/figure-docx/unnamed-chunk-12-1.png" id="0" name="Picture"/>
                     <pic:cNvPicPr>
                       <a:picLocks noChangeArrowheads="1" noChangeAspect="1"/>
                     </pic:cNvPicPr>
@@ -542,7 +542,62 @@
         <w:pStyle w:val="ImageCaption"/>
       </w:pPr>
       <w:r>
-        <w:t xml:space="preserve">Figure 3.1: Comparison of Cummulative DAR Made to and Studies Released by NIAID</w:t>
+        <w:t xml:space="preserve">Figure 3.1: Comparison of Requests Received and Studies Released by NIAID</w:t>
+      </w:r>
+    </w:p>
+    <w:p>
+      <w:pPr>
+        <w:pStyle w:val="CaptionedFigure"/>
+      </w:pPr>
+      <w:r>
+        <w:drawing>
+          <wp:inline>
+            <wp:extent cx="4620126" cy="3696101"/>
+            <wp:effectExtent b="0" l="0" r="0" t="0"/>
+            <wp:docPr descr="Figure 3.2: Comparison of DAR Growth and Studies Released Growth for NIAID" title="" id="1" name="Picture"/>
+            <a:graphic>
+              <a:graphicData uri="http://schemas.openxmlformats.org/drawingml/2006/picture">
+                <pic:pic>
+                  <pic:nvPicPr>
+                    <pic:cNvPr descr="report_files/figure-docx/figures-side-1.png" id="0" name="Picture"/>
+                    <pic:cNvPicPr>
+                      <a:picLocks noChangeArrowheads="1" noChangeAspect="1"/>
+                    </pic:cNvPicPr>
+                  </pic:nvPicPr>
+                  <pic:blipFill>
+                    <a:blip r:embed="rId30"/>
+                    <a:stretch>
+                      <a:fillRect/>
+                    </a:stretch>
+                  </pic:blipFill>
+                  <pic:spPr bwMode="auto">
+                    <a:xfrm>
+                      <a:off x="0" y="0"/>
+                      <a:ext cx="4620126" cy="3696101"/>
+                    </a:xfrm>
+                    <a:prstGeom prst="rect">
+                      <a:avLst/>
+                    </a:prstGeom>
+                    <a:noFill/>
+                    <a:ln w="9525">
+                      <a:noFill/>
+                      <a:headEnd/>
+                      <a:tailEnd/>
+                    </a:ln>
+                  </pic:spPr>
+                </pic:pic>
+              </a:graphicData>
+            </a:graphic>
+          </wp:inline>
+        </w:drawing>
+      </w:r>
+    </w:p>
+    <w:p>
+      <w:pPr>
+        <w:pStyle w:val="ImageCaption"/>
+      </w:pPr>
+      <w:r>
+        <w:t xml:space="preserve">Figure 3.2: Comparison of DAR Growth and Studies Released Growth for NIAID</w:t>
       </w:r>
     </w:p>
     <w:p>

</xml_diff>

<commit_message>
addressed rbuild check warnings
</commit_message>
<xml_diff>
--- a/inst/report.docx
+++ b/inst/report.docx
@@ -65,7 +65,7 @@
         <w:pStyle w:val="Date"/>
       </w:pPr>
       <w:r>
-        <w:t xml:space="preserve">13</w:t>
+        <w:t xml:space="preserve">16</w:t>
       </w:r>
       <w:r>
         <w:t xml:space="preserve"> </w:t>
@@ -559,7 +559,7 @@
               <a:graphicData uri="http://schemas.openxmlformats.org/drawingml/2006/picture">
                 <pic:pic>
                   <pic:nvPicPr>
-                    <pic:cNvPr descr="report_files/figure-docx/figures-side-1.png" id="0" name="Picture"/>
+                    <pic:cNvPr descr="report_files/figure-docx/unnamed-chunk-14-1.png" id="0" name="Picture"/>
                     <pic:cNvPicPr>
                       <a:picLocks noChangeArrowheads="1" noChangeAspect="1"/>
                     </pic:cNvPicPr>

</xml_diff>

<commit_message>
updated figure and package dependencies
</commit_message>
<xml_diff>
--- a/inst/report.docx
+++ b/inst/report.docx
@@ -7,12 +7,18 @@
         <w:pStyle w:val="Title"/>
       </w:pPr>
       <w:r>
-        <w:t xml:space="preserve">NIAID</w:t>
+        <w:t xml:space="preserve">NCI</w:t>
       </w:r>
       <w:r>
         <w:t xml:space="preserve"> </w:t>
       </w:r>
       <w:r>
+        <w:t xml:space="preserve">DAC</w:t>
+      </w:r>
+      <w:r>
+        <w:t xml:space="preserve"> </w:t>
+      </w:r>
+      <w:r>
         <w:t xml:space="preserve">Data</w:t>
       </w:r>
       <w:r>
@@ -49,7 +55,7 @@
         <w:t xml:space="preserve"> </w:t>
       </w:r>
       <w:r>
-        <w:t xml:space="preserve">2020-01-01-2020-12-31</w:t>
+        <w:t xml:space="preserve">2019-11-01-2020-11-01</w:t>
       </w:r>
     </w:p>
     <w:p>
@@ -57,7 +63,13 @@
         <w:pStyle w:val="Author"/>
       </w:pPr>
       <w:r>
-        <w:t xml:space="preserve">test</w:t>
+        <w:t xml:space="preserve">Hoyin</w:t>
+      </w:r>
+      <w:r>
+        <w:t xml:space="preserve"> </w:t>
+      </w:r>
+      <w:r>
+        <w:t xml:space="preserve">Chu</w:t>
       </w:r>
     </w:p>
     <w:p>
@@ -65,7 +77,7 @@
         <w:pStyle w:val="Date"/>
       </w:pPr>
       <w:r>
-        <w:t xml:space="preserve">16</w:t>
+        <w:t xml:space="preserve">17</w:t>
       </w:r>
       <w:r>
         <w:t xml:space="preserve"> </w:t>
@@ -85,7 +97,7 @@
         <w:pStyle w:val="FirstParagraph"/>
       </w:pPr>
       <w:r>
-        <w:t xml:space="preserve">The NIAID Data Access Committee (DAC) currently manages 338 data access requests (DARs) for access to 161 projects in dbGaP.</w:t>
+        <w:t xml:space="preserve">The NCI DAC Data Access Committee (DAC) currently manages 29583 data access requests (DARs) for access to 7837 projects in dbGaP.</w:t>
       </w:r>
     </w:p>
     <w:p>
@@ -103,7 +115,7 @@
         <w:pStyle w:val="FirstParagraph"/>
       </w:pPr>
       <w:r>
-        <w:t xml:space="preserve">Between 2020-01-01 and 2020-12-31 NIAID reviewed 125 DARs. Of these, 88 were accepted while 9 were rejected. The average amount of time from when the Principle Investigator (PI) submited a DAR to the final decision by the DAC was 42.5 days. The average time to an accepted decision was 41.4 days, while the average time to a rejected decision was 52.9 days. Figure</w:t>
+        <w:t xml:space="preserve">Between 2019-11-01 and 2020-11-01 NCI DAC reviewed 12908 DARs. Of these, 10900 were accepted while 1831 were rejected. The average amount of time from when the Principle Investigator (PI) submited a DAR to the final decision by the DAC was 6.8 days. The average time to an accepted decision was 6.3 days, while the average time to a rejected decision was 9.6 days. Figure</w:t>
       </w:r>
       <w:r>
         <w:t xml:space="preserve"> </w:t>
@@ -115,7 +127,7 @@
         <w:t xml:space="preserve"> </w:t>
       </w:r>
       <w:r>
-        <w:t xml:space="preserve">is a barplot comparing the NIAID DAC to time to final decision to the average across all NIH DACs during the same time interval.</w:t>
+        <w:t xml:space="preserve">is a barplot comparing the NCI DAC DAC to time to final decision to the average across all NIH DACs during the same time interval.</w:t>
       </w:r>
     </w:p>
     <w:p>
@@ -127,7 +139,7 @@
           <wp:inline>
             <wp:extent cx="4620126" cy="3696101"/>
             <wp:effectExtent b="0" l="0" r="0" t="0"/>
-            <wp:docPr descr="Figure 1.1: Comparison of Time to Final Decision" title="" id="1" name="Picture"/>
+            <wp:docPr descr="Figure 1.1: Comparison of DAR Processing Time among all DACs" title="" id="1" name="Picture"/>
             <a:graphic>
               <a:graphicData uri="http://schemas.openxmlformats.org/drawingml/2006/picture">
                 <pic:pic>
@@ -170,7 +182,7 @@
         <w:pStyle w:val="ImageCaption"/>
       </w:pPr>
       <w:r>
-        <w:t xml:space="preserve">Figure 1.1: Comparison of Time to Final Decision</w:t>
+        <w:t xml:space="preserve">Figure 1.1: Comparison of DAR Processing Time among all DACs</w:t>
       </w:r>
     </w:p>
     <w:p>
@@ -182,7 +194,7 @@
           <wp:inline>
             <wp:extent cx="4620126" cy="3696101"/>
             <wp:effectExtent b="0" l="0" r="0" t="0"/>
-            <wp:docPr descr="Figure 1.2: Total Data Access Requests Submitted to NIAID" title="" id="1" name="Picture"/>
+            <wp:docPr descr="Figure 1.2: Data Access Requests Submitted to NCI DAC Per Month Since 2015" title="" id="1" name="Picture"/>
             <a:graphic>
               <a:graphicData uri="http://schemas.openxmlformats.org/drawingml/2006/picture">
                 <pic:pic>
@@ -225,7 +237,7 @@
         <w:pStyle w:val="ImageCaption"/>
       </w:pPr>
       <w:r>
-        <w:t xml:space="preserve">Figure 1.2: Total Data Access Requests Submitted to NIAID</w:t>
+        <w:t xml:space="preserve">Figure 1.2: Data Access Requests Submitted to NCI DAC Per Month Since 2015</w:t>
       </w:r>
     </w:p>
     <w:p>
@@ -398,13 +410,13 @@
         <w:pStyle w:val="BodyText"/>
       </w:pPr>
       <w:r>
-        <w:t xml:space="preserve">Between 2020-01-01 and 2020-12-31, 65 PIs have submitted DAR to studies released by NIAID. Among these PIs, 56 have also submitted DAR to studies released by other DACs. PI who submitted DAR to NIAID</w:t>
+        <w:t xml:space="preserve">Between 2019-11-01 and 2020-11-01, 2279 PIs have submitted DAR to studies released by NCI DAC. Among these PIs, 1121 have also submitted DAR to studies released by other DACs. PI who submitted DAR to NCI DAC</w:t>
       </w:r>
       <w:r>
         <w:t xml:space="preserve"> </w:t>
       </w:r>
       <w:r>
-        <w:t xml:space="preserve">on average submits 78.4 DAR for 1.85 projects.</w:t>
+        <w:t xml:space="preserve">on average submits 12.9 DAR for 1.83 projects.</w:t>
       </w:r>
     </w:p>
     <w:p>
@@ -422,7 +434,7 @@
         <w:pStyle w:val="FirstParagraph"/>
       </w:pPr>
       <w:r>
-        <w:t xml:space="preserve">During this reporting period, 39 new studies were released and a total of 125 DARs were made for these studies. Study phs000626.v1.p1 (CD4+ cell transcriptional profiling by RNA sequencing) has been the most requested dataset from the NIAID DAC with 15 requests.</w:t>
+        <w:t xml:space="preserve">During this reporting period, 334 new studies were released and a total of 12614 DARs were made for these studies. Study phs000178.v11.p8 (The Cancer Genome Atlas (TCGA)) has been the most requested dataset from the NCI DAC DAC with 1986 requests.</w:t>
       </w:r>
     </w:p>
     <w:p>
@@ -434,7 +446,7 @@
           <wp:inline>
             <wp:extent cx="4620126" cy="3696101"/>
             <wp:effectExtent b="0" l="0" r="0" t="0"/>
-            <wp:docPr descr="Figure 2.1: Total Number of Study Released by NIAID" title="" id="1" name="Picture"/>
+            <wp:docPr descr="Figure 2.1: Number of Study Released by NCI DAC Per Month Since 2015" title="" id="1" name="Picture"/>
             <a:graphic>
               <a:graphicData uri="http://schemas.openxmlformats.org/drawingml/2006/picture">
                 <pic:pic>
@@ -477,7 +489,7 @@
         <w:pStyle w:val="ImageCaption"/>
       </w:pPr>
       <w:r>
-        <w:t xml:space="preserve">Figure 2.1: Total Number of Study Released by NIAID</w:t>
+        <w:t xml:space="preserve">Figure 2.1: Number of Study Released by NCI DAC Per Month Since 2015</w:t>
       </w:r>
     </w:p>
     <w:p>
@@ -499,7 +511,7 @@
           <wp:inline>
             <wp:extent cx="4620126" cy="3696101"/>
             <wp:effectExtent b="0" l="0" r="0" t="0"/>
-            <wp:docPr descr="Figure 3.1: Comparison of Requests Received and Studies Released by NIAID" title="" id="1" name="Picture"/>
+            <wp:docPr descr="Figure 3.1: Comparison of Cummulatiev Requests Received and Studies Released by NCI DAC" title="" id="1" name="Picture"/>
             <a:graphic>
               <a:graphicData uri="http://schemas.openxmlformats.org/drawingml/2006/picture">
                 <pic:pic>
@@ -542,7 +554,7 @@
         <w:pStyle w:val="ImageCaption"/>
       </w:pPr>
       <w:r>
-        <w:t xml:space="preserve">Figure 3.1: Comparison of Requests Received and Studies Released by NIAID</w:t>
+        <w:t xml:space="preserve">Figure 3.1: Comparison of Cummulatiev Requests Received and Studies Released by NCI DAC</w:t>
       </w:r>
     </w:p>
     <w:p>
@@ -554,7 +566,7 @@
           <wp:inline>
             <wp:extent cx="4620126" cy="3696101"/>
             <wp:effectExtent b="0" l="0" r="0" t="0"/>
-            <wp:docPr descr="Figure 3.2: Comparison of DAR Growth and Studies Released Growth for NIAID" title="" id="1" name="Picture"/>
+            <wp:docPr descr="Figure 3.2: Comparison of DAR Growth and Studies Released Growth for NCI DAC" title="" id="1" name="Picture"/>
             <a:graphic>
               <a:graphicData uri="http://schemas.openxmlformats.org/drawingml/2006/picture">
                 <pic:pic>
@@ -597,7 +609,7 @@
         <w:pStyle w:val="ImageCaption"/>
       </w:pPr>
       <w:r>
-        <w:t xml:space="preserve">Figure 3.2: Comparison of DAR Growth and Studies Released Growth for NIAID</w:t>
+        <w:t xml:space="preserve">Figure 3.2: Comparison of DAR Growth and Studies Released Growth for NCI DAC</w:t>
       </w:r>
     </w:p>
     <w:p>

</xml_diff>

<commit_message>
corrected data displayed in study summary table figures
</commit_message>
<xml_diff>
--- a/inst/report.docx
+++ b/inst/report.docx
@@ -7,127 +7,115 @@
         <w:pStyle w:val="Title"/>
       </w:pPr>
       <w:r>
-        <w:t xml:space="preserve">NCI</w:t>
+        <w:t xml:space="preserve">JAAMH</w:t>
       </w:r>
       <w:r>
         <w:t xml:space="preserve"> </w:t>
       </w:r>
       <w:r>
-        <w:t xml:space="preserve">DAC</w:t>
+        <w:t xml:space="preserve">Data</w:t>
       </w:r>
       <w:r>
         <w:t xml:space="preserve"> </w:t>
       </w:r>
       <w:r>
-        <w:t xml:space="preserve">Data</w:t>
+        <w:t xml:space="preserve">Access</w:t>
       </w:r>
       <w:r>
         <w:t xml:space="preserve"> </w:t>
       </w:r>
       <w:r>
-        <w:t xml:space="preserve">Access</w:t>
+        <w:t xml:space="preserve">Committee</w:t>
       </w:r>
       <w:r>
         <w:t xml:space="preserve"> </w:t>
       </w:r>
       <w:r>
-        <w:t xml:space="preserve">Committee</w:t>
+        <w:t xml:space="preserve">dbGaP</w:t>
       </w:r>
       <w:r>
         <w:t xml:space="preserve"> </w:t>
       </w:r>
       <w:r>
-        <w:t xml:space="preserve">dbGaP</w:t>
+        <w:t xml:space="preserve">Activity</w:t>
       </w:r>
       <w:r>
         <w:t xml:space="preserve"> </w:t>
       </w:r>
       <w:r>
-        <w:t xml:space="preserve">Activity</w:t>
+        <w:t xml:space="preserve">Report</w:t>
       </w:r>
       <w:r>
         <w:t xml:space="preserve"> </w:t>
       </w:r>
       <w:r>
-        <w:t xml:space="preserve">Report</w:t>
+        <w:t xml:space="preserve">2019-11-18-2020-11-18</w:t>
+      </w:r>
+    </w:p>
+    <w:p>
+      <w:pPr>
+        <w:pStyle w:val="Author"/>
+      </w:pPr>
+      <w:r>
+        <w:t xml:space="preserve">blah</w:t>
+      </w:r>
+    </w:p>
+    <w:p>
+      <w:pPr>
+        <w:pStyle w:val="Date"/>
+      </w:pPr>
+      <w:r>
+        <w:t xml:space="preserve">18</w:t>
       </w:r>
       <w:r>
         <w:t xml:space="preserve"> </w:t>
       </w:r>
       <w:r>
-        <w:t xml:space="preserve">2019-11-01-2020-11-01</w:t>
-      </w:r>
-    </w:p>
-    <w:p>
-      <w:pPr>
-        <w:pStyle w:val="Author"/>
-      </w:pPr>
-      <w:r>
-        <w:t xml:space="preserve">Hoyin</w:t>
+        <w:t xml:space="preserve">November,</w:t>
       </w:r>
       <w:r>
         <w:t xml:space="preserve"> </w:t>
       </w:r>
       <w:r>
-        <w:t xml:space="preserve">Chu</w:t>
-      </w:r>
-    </w:p>
-    <w:p>
-      <w:pPr>
-        <w:pStyle w:val="Date"/>
-      </w:pPr>
-      <w:r>
-        <w:t xml:space="preserve">17</w:t>
+        <w:t xml:space="preserve">2020</w:t>
+      </w:r>
+    </w:p>
+    <w:p>
+      <w:pPr>
+        <w:pStyle w:val="FirstParagraph"/>
+      </w:pPr>
+      <w:r>
+        <w:t xml:space="preserve">The JAAMH Data Access Committee (DAC) currently manages 14764 data access requests (DARs) for access to 3110 projects in dbGaP.</w:t>
+      </w:r>
+    </w:p>
+    <w:p>
+      <w:pPr>
+        <w:pStyle w:val="Heading1"/>
+      </w:pPr>
+      <w:bookmarkStart w:id="20" w:name="data-access-requests"/>
+      <w:r>
+        <w:t xml:space="preserve">1	Data Access Requests</w:t>
+      </w:r>
+      <w:bookmarkEnd w:id="20"/>
+    </w:p>
+    <w:p>
+      <w:pPr>
+        <w:pStyle w:val="FirstParagraph"/>
+      </w:pPr>
+      <w:r>
+        <w:t xml:space="preserve">Between 2019-11-18 and 2020-11-18 JAAMH reviewed 5855 DARs. Of these, 4662 were accepted while 73 were rejected. The average amount of time from when the Principle Investigator (PI) submited a DAR to the final decision by the DAC was 26.1 days. The average time to an accepted decision was 26.2 days, while the average time to a rejected decision was 15.5 days. Figure</w:t>
       </w:r>
       <w:r>
         <w:t xml:space="preserve"> </w:t>
       </w:r>
       <w:r>
-        <w:t xml:space="preserve">November,</w:t>
+        <w:t xml:space="preserve">1.1</w:t>
       </w:r>
       <w:r>
         <w:t xml:space="preserve"> </w:t>
       </w:r>
       <w:r>
-        <w:t xml:space="preserve">2020</w:t>
-      </w:r>
-    </w:p>
-    <w:p>
-      <w:pPr>
-        <w:pStyle w:val="FirstParagraph"/>
-      </w:pPr>
-      <w:r>
-        <w:t xml:space="preserve">The NCI DAC Data Access Committee (DAC) currently manages 29583 data access requests (DARs) for access to 7837 projects in dbGaP.</w:t>
-      </w:r>
-    </w:p>
-    <w:p>
-      <w:pPr>
-        <w:pStyle w:val="Heading1"/>
-      </w:pPr>
-      <w:bookmarkStart w:id="20" w:name="data-access-requests"/>
-      <w:r>
-        <w:t xml:space="preserve">1	Data Access Requests</w:t>
-      </w:r>
-      <w:bookmarkEnd w:id="20"/>
-    </w:p>
-    <w:p>
-      <w:pPr>
-        <w:pStyle w:val="FirstParagraph"/>
-      </w:pPr>
-      <w:r>
-        <w:t xml:space="preserve">Between 2019-11-01 and 2020-11-01 NCI DAC reviewed 12908 DARs. Of these, 10900 were accepted while 1831 were rejected. The average amount of time from when the Principle Investigator (PI) submited a DAR to the final decision by the DAC was 6.8 days. The average time to an accepted decision was 6.3 days, while the average time to a rejected decision was 9.6 days. Figure</w:t>
-      </w:r>
-      <w:r>
-        <w:t xml:space="preserve"> </w:t>
-      </w:r>
-      <w:r>
-        <w:t xml:space="preserve">1.1</w:t>
-      </w:r>
-      <w:r>
-        <w:t xml:space="preserve"> </w:t>
-      </w:r>
-      <w:r>
-        <w:t xml:space="preserve">is a barplot comparing the NCI DAC DAC to time to final decision to the average across all NIH DACs during the same time interval.</w:t>
+        <w:t xml:space="preserve">is a barplot comparing the JAAMH DAC to time to final decision to the average across all NIH DACs during the same time interval.</w:t>
       </w:r>
     </w:p>
     <w:p>
@@ -194,7 +182,7 @@
           <wp:inline>
             <wp:extent cx="4620126" cy="3696101"/>
             <wp:effectExtent b="0" l="0" r="0" t="0"/>
-            <wp:docPr descr="Figure 1.2: Data Access Requests Submitted to NCI DAC Per Month Since 2015" title="" id="1" name="Picture"/>
+            <wp:docPr descr="Figure 1.2: Data Access Requests Submitted to JAAMH Per Month Since 2015" title="" id="1" name="Picture"/>
             <a:graphic>
               <a:graphicData uri="http://schemas.openxmlformats.org/drawingml/2006/picture">
                 <pic:pic>
@@ -237,7 +225,7 @@
         <w:pStyle w:val="ImageCaption"/>
       </w:pPr>
       <w:r>
-        <w:t xml:space="preserve">Figure 1.2: Data Access Requests Submitted to NCI DAC Per Month Since 2015</w:t>
+        <w:t xml:space="preserve">Figure 1.2: Data Access Requests Submitted to JAAMH Per Month Since 2015</w:t>
       </w:r>
     </w:p>
     <w:p>
@@ -410,13 +398,13 @@
         <w:pStyle w:val="BodyText"/>
       </w:pPr>
       <w:r>
-        <w:t xml:space="preserve">Between 2019-11-01 and 2020-11-01, 2279 PIs have submitted DAR to studies released by NCI DAC. Among these PIs, 1121 have also submitted DAR to studies released by other DACs. PI who submitted DAR to NCI DAC</w:t>
+        <w:t xml:space="preserve">Between 2019-11-18 and 2020-11-18, 885 PIs have submitted DAR to studies released by JAAMH. Among these PIs, 611 have also submitted DAR to studies released by other DACs. PI who submitted DAR to JAAMH</w:t>
       </w:r>
       <w:r>
         <w:t xml:space="preserve"> </w:t>
       </w:r>
       <w:r>
-        <w:t xml:space="preserve">on average submits 12.9 DAR for 1.83 projects.</w:t>
+        <w:t xml:space="preserve">on average submits 28.48 DAR for 2.15 projects.</w:t>
       </w:r>
     </w:p>
     <w:p>
@@ -434,7 +422,7 @@
         <w:pStyle w:val="FirstParagraph"/>
       </w:pPr>
       <w:r>
-        <w:t xml:space="preserve">During this reporting period, 334 new studies were released and a total of 12614 DARs were made for these studies. Study phs000178.v11.p8 (The Cancer Genome Atlas (TCGA)) has been the most requested dataset from the NCI DAC DAC with 1986 requests.</w:t>
+        <w:t xml:space="preserve">During this reporting period, 19 new studies were released and a total of 836 DARs were made for these studies. Study phs000572.v8.p4 (Alzheimer’s Disease Sequencing Project (ADSP)) has been the most requested dataset from the JAAMH DAC with 543 requests.</w:t>
       </w:r>
     </w:p>
     <w:p>
@@ -446,7 +434,7 @@
           <wp:inline>
             <wp:extent cx="4620126" cy="3696101"/>
             <wp:effectExtent b="0" l="0" r="0" t="0"/>
-            <wp:docPr descr="Figure 2.1: Number of Study Released by NCI DAC Per Month Since 2015" title="" id="1" name="Picture"/>
+            <wp:docPr descr="Figure 2.1: Number of Study Released by JAAMH Per Month Since 2015" title="" id="1" name="Picture"/>
             <a:graphic>
               <a:graphicData uri="http://schemas.openxmlformats.org/drawingml/2006/picture">
                 <pic:pic>
@@ -489,7 +477,7 @@
         <w:pStyle w:val="ImageCaption"/>
       </w:pPr>
       <w:r>
-        <w:t xml:space="preserve">Figure 2.1: Number of Study Released by NCI DAC Per Month Since 2015</w:t>
+        <w:t xml:space="preserve">Figure 2.1: Number of Study Released by JAAMH Per Month Since 2015</w:t>
       </w:r>
     </w:p>
     <w:p>
@@ -511,7 +499,7 @@
           <wp:inline>
             <wp:extent cx="4620126" cy="3696101"/>
             <wp:effectExtent b="0" l="0" r="0" t="0"/>
-            <wp:docPr descr="Figure 3.1: Comparison of Cummulatiev Requests Received and Studies Released by NCI DAC" title="" id="1" name="Picture"/>
+            <wp:docPr descr="Figure 3.1: Comparison of Cummulative Requests Received and Studies Released by JAAMH" title="" id="1" name="Picture"/>
             <a:graphic>
               <a:graphicData uri="http://schemas.openxmlformats.org/drawingml/2006/picture">
                 <pic:pic>
@@ -554,7 +542,7 @@
         <w:pStyle w:val="ImageCaption"/>
       </w:pPr>
       <w:r>
-        <w:t xml:space="preserve">Figure 3.1: Comparison of Cummulatiev Requests Received and Studies Released by NCI DAC</w:t>
+        <w:t xml:space="preserve">Figure 3.1: Comparison of Cummulative Requests Received and Studies Released by JAAMH</w:t>
       </w:r>
     </w:p>
     <w:p>
@@ -566,7 +554,7 @@
           <wp:inline>
             <wp:extent cx="4620126" cy="3696101"/>
             <wp:effectExtent b="0" l="0" r="0" t="0"/>
-            <wp:docPr descr="Figure 3.2: Comparison of DAR Growth and Studies Released Growth for NCI DAC" title="" id="1" name="Picture"/>
+            <wp:docPr descr="Figure 3.2: Comparison of DAR Growth and Studies Released Growth for JAAMH" title="" id="1" name="Picture"/>
             <a:graphic>
               <a:graphicData uri="http://schemas.openxmlformats.org/drawingml/2006/picture">
                 <pic:pic>
@@ -609,7 +597,7 @@
         <w:pStyle w:val="ImageCaption"/>
       </w:pPr>
       <w:r>
-        <w:t xml:space="preserve">Figure 3.2: Comparison of DAR Growth and Studies Released Growth for NCI DAC</w:t>
+        <w:t xml:space="preserve">Figure 3.2: Comparison of DAR Growth and Studies Released Growth for JAAMH</w:t>
       </w:r>
     </w:p>
     <w:p>

</xml_diff>

<commit_message>
modified language and figure location for clarifications
</commit_message>
<xml_diff>
--- a/inst/report.docx
+++ b/inst/report.docx
@@ -7,7 +7,7 @@
         <w:pStyle w:val="Title"/>
       </w:pPr>
       <w:r>
-        <w:t xml:space="preserve">JAAMH</w:t>
+        <w:t xml:space="preserve">NIAID</w:t>
       </w:r>
       <w:r>
         <w:t xml:space="preserve"> </w:t>
@@ -85,7 +85,7 @@
         <w:pStyle w:val="FirstParagraph"/>
       </w:pPr>
       <w:r>
-        <w:t xml:space="preserve">The JAAMH Data Access Committee (DAC) currently manages 14764 data access requests (DARs) for access to 3110 projects in dbGaP.</w:t>
+        <w:t xml:space="preserve">The NIAID Data Access Committee (DAC) currently manages 339 data access requests (DARs) for access to 161 projects in dbGaP.</w:t>
       </w:r>
     </w:p>
     <w:p>
@@ -103,7 +103,7 @@
         <w:pStyle w:val="FirstParagraph"/>
       </w:pPr>
       <w:r>
-        <w:t xml:space="preserve">Between 2019-11-18 and 2020-11-18 JAAMH reviewed 5855 DARs. Of these, 4662 were accepted while 73 were rejected. The average amount of time from when the Principle Investigator (PI) submited a DAR to the final decision by the DAC was 26.1 days. The average time to an accepted decision was 26.2 days, while the average time to a rejected decision was 15.5 days. Figure</w:t>
+        <w:t xml:space="preserve">Between 2019-11-18 and 2020-11-18 NIAID reviewed 137 DARs. Of these, 96 were accepted while 9 were rejected. The average amount of time from when the Principle Investigator (PI) submited a DAR to the final decision by the DAC was 42.1 days. The average time to an accepted decision was 41.1 days, while the average time to a rejected decision was 52.9 days. Figure</w:t>
       </w:r>
       <w:r>
         <w:t xml:space="preserve"> </w:t>
@@ -115,7 +115,7 @@
         <w:t xml:space="preserve"> </w:t>
       </w:r>
       <w:r>
-        <w:t xml:space="preserve">is a barplot comparing the JAAMH DAC to time to final decision to the average across all NIH DACs during the same time interval.</w:t>
+        <w:t xml:space="preserve">is a barplot comparing the NIAID DAC to time to final decision to the average across all NIH DACs during the same time interval.</w:t>
       </w:r>
     </w:p>
     <w:p>
@@ -182,7 +182,7 @@
           <wp:inline>
             <wp:extent cx="4620126" cy="3696101"/>
             <wp:effectExtent b="0" l="0" r="0" t="0"/>
-            <wp:docPr descr="Figure 1.2: Data Access Requests Submitted to JAAMH Per Month Since 2015" title="" id="1" name="Picture"/>
+            <wp:docPr descr="Figure 1.2: Data Access Requests Submitted to NIAID Per Month Since 2015" title="" id="1" name="Picture"/>
             <a:graphic>
               <a:graphicData uri="http://schemas.openxmlformats.org/drawingml/2006/picture">
                 <pic:pic>
@@ -225,7 +225,7 @@
         <w:pStyle w:val="ImageCaption"/>
       </w:pPr>
       <w:r>
-        <w:t xml:space="preserve">Figure 1.2: Data Access Requests Submitted to JAAMH Per Month Since 2015</w:t>
+        <w:t xml:space="preserve">Figure 1.2: Data Access Requests Submitted to NIAID Per Month Since 2015</w:t>
       </w:r>
     </w:p>
     <w:p>
@@ -237,7 +237,7 @@
           <wp:inline>
             <wp:extent cx="4620126" cy="3696101"/>
             <wp:effectExtent b="0" l="0" r="0" t="0"/>
-            <wp:docPr descr="Figure 1.3: DAR Processing Time: From PI Submission to DAC Approval" title="" id="1" name="Picture"/>
+            <wp:docPr descr="Figure 1.3: DAR Processing Time: From PI Submission to SO Approval" title="" id="1" name="Picture"/>
             <a:graphic>
               <a:graphicData uri="http://schemas.openxmlformats.org/drawingml/2006/picture">
                 <pic:pic>
@@ -280,7 +280,7 @@
         <w:pStyle w:val="ImageCaption"/>
       </w:pPr>
       <w:r>
-        <w:t xml:space="preserve">Figure 1.3: DAR Processing Time: From PI Submission to DAC Approval</w:t>
+        <w:t xml:space="preserve">Figure 1.3: DAR Processing Time: From PI Submission to SO Approval</w:t>
       </w:r>
     </w:p>
     <w:p>
@@ -292,7 +292,7 @@
           <wp:inline>
             <wp:extent cx="4620126" cy="3696101"/>
             <wp:effectExtent b="0" l="0" r="0" t="0"/>
-            <wp:docPr descr="Figure 1.4: DAR Processing Time: From PI Submission to SO Approval" title="" id="1" name="Picture"/>
+            <wp:docPr descr="Figure 1.4: DAR Processing Time: From SO Approval to DAC Approval" title="" id="1" name="Picture"/>
             <a:graphic>
               <a:graphicData uri="http://schemas.openxmlformats.org/drawingml/2006/picture">
                 <pic:pic>
@@ -335,7 +335,7 @@
         <w:pStyle w:val="ImageCaption"/>
       </w:pPr>
       <w:r>
-        <w:t xml:space="preserve">Figure 1.4: DAR Processing Time: From PI Submission to SO Approval</w:t>
+        <w:t xml:space="preserve">Figure 1.4: DAR Processing Time: From SO Approval to DAC Approval</w:t>
       </w:r>
     </w:p>
     <w:p>
@@ -347,7 +347,7 @@
           <wp:inline>
             <wp:extent cx="4620126" cy="3696101"/>
             <wp:effectExtent b="0" l="0" r="0" t="0"/>
-            <wp:docPr descr="Figure 1.5: DAR Processing Time: From SO Approval to DAC Approval" title="" id="1" name="Picture"/>
+            <wp:docPr descr="Figure 1.5: DAR Processing Time: From PI Submission to DAC Approval" title="" id="1" name="Picture"/>
             <a:graphic>
               <a:graphicData uri="http://schemas.openxmlformats.org/drawingml/2006/picture">
                 <pic:pic>
@@ -390,7 +390,7 @@
         <w:pStyle w:val="ImageCaption"/>
       </w:pPr>
       <w:r>
-        <w:t xml:space="preserve">Figure 1.5: DAR Processing Time: From SO Approval to DAC Approval</w:t>
+        <w:t xml:space="preserve">Figure 1.5: DAR Processing Time: From PI Submission to DAC Approval</w:t>
       </w:r>
     </w:p>
     <w:p>
@@ -398,13 +398,13 @@
         <w:pStyle w:val="BodyText"/>
       </w:pPr>
       <w:r>
-        <w:t xml:space="preserve">Between 2019-11-18 and 2020-11-18, 885 PIs have submitted DAR to studies released by JAAMH. Among these PIs, 611 have also submitted DAR to studies released by other DACs. PI who submitted DAR to JAAMH</w:t>
+        <w:t xml:space="preserve">Between 2019-11-18 and 2020-11-18, 70 PIs have submitted DAR to studies released by NIAID. Among these PIs, 61 have also submitted DAR to studies released by other DACs. PI who submitted DAR to NIAID</w:t>
       </w:r>
       <w:r>
         <w:t xml:space="preserve"> </w:t>
       </w:r>
       <w:r>
-        <w:t xml:space="preserve">on average submits 28.48 DAR for 2.15 projects.</w:t>
+        <w:t xml:space="preserve">on average submits 82.9 DAR to all DACs for 1.94 projects.</w:t>
       </w:r>
     </w:p>
     <w:p>
@@ -422,7 +422,7 @@
         <w:pStyle w:val="FirstParagraph"/>
       </w:pPr>
       <w:r>
-        <w:t xml:space="preserve">During this reporting period, 19 new studies were released and a total of 836 DARs were made for these studies. Study phs000572.v8.p4 (Alzheimer’s Disease Sequencing Project (ADSP)) has been the most requested dataset from the JAAMH DAC with 543 requests.</w:t>
+        <w:t xml:space="preserve">During this reporting period, 4 new studies were released by NIAID and a total of 5 DARs were made for these studies. Study phs002025.v1.p1 (Early Progression to Active Tuberculosis in Peruvians) has been the most requested dataset from the NIAID DAC with 2 requests.</w:t>
       </w:r>
     </w:p>
     <w:p>
@@ -434,7 +434,7 @@
           <wp:inline>
             <wp:extent cx="4620126" cy="3696101"/>
             <wp:effectExtent b="0" l="0" r="0" t="0"/>
-            <wp:docPr descr="Figure 2.1: Number of Study Released by JAAMH Per Month Since 2015" title="" id="1" name="Picture"/>
+            <wp:docPr descr="Figure 2.1: Number of Study Released by NIAID Per Month Since 2015" title="" id="1" name="Picture"/>
             <a:graphic>
               <a:graphicData uri="http://schemas.openxmlformats.org/drawingml/2006/picture">
                 <pic:pic>
@@ -477,7 +477,7 @@
         <w:pStyle w:val="ImageCaption"/>
       </w:pPr>
       <w:r>
-        <w:t xml:space="preserve">Figure 2.1: Number of Study Released by JAAMH Per Month Since 2015</w:t>
+        <w:t xml:space="preserve">Figure 2.1: Number of Study Released by NIAID Per Month Since 2015</w:t>
       </w:r>
     </w:p>
     <w:p>
@@ -499,7 +499,7 @@
           <wp:inline>
             <wp:extent cx="4620126" cy="3696101"/>
             <wp:effectExtent b="0" l="0" r="0" t="0"/>
-            <wp:docPr descr="Figure 3.1: Comparison of Cummulative Requests Received and Studies Released by JAAMH" title="" id="1" name="Picture"/>
+            <wp:docPr descr="Figure 3.1: Comparison of Cummulative Requests Received and Studies Released by NIAID" title="" id="1" name="Picture"/>
             <a:graphic>
               <a:graphicData uri="http://schemas.openxmlformats.org/drawingml/2006/picture">
                 <pic:pic>
@@ -542,7 +542,7 @@
         <w:pStyle w:val="ImageCaption"/>
       </w:pPr>
       <w:r>
-        <w:t xml:space="preserve">Figure 3.1: Comparison of Cummulative Requests Received and Studies Released by JAAMH</w:t>
+        <w:t xml:space="preserve">Figure 3.1: Comparison of Cummulative Requests Received and Studies Released by NIAID</w:t>
       </w:r>
     </w:p>
     <w:p>
@@ -554,7 +554,7 @@
           <wp:inline>
             <wp:extent cx="4620126" cy="3696101"/>
             <wp:effectExtent b="0" l="0" r="0" t="0"/>
-            <wp:docPr descr="Figure 3.2: Comparison of DAR Growth and Studies Released Growth for JAAMH" title="" id="1" name="Picture"/>
+            <wp:docPr descr="Figure 3.2: Comparison of DAR Growth and Studies Released Growth for NIAID" title="" id="1" name="Picture"/>
             <a:graphic>
               <a:graphicData uri="http://schemas.openxmlformats.org/drawingml/2006/picture">
                 <pic:pic>
@@ -597,7 +597,7 @@
         <w:pStyle w:val="ImageCaption"/>
       </w:pPr>
       <w:r>
-        <w:t xml:space="preserve">Figure 3.2: Comparison of DAR Growth and Studies Released Growth for JAAMH</w:t>
+        <w:t xml:space="preserve">Figure 3.2: Comparison of DAR Growth and Studies Released Growth for NIAID</w:t>
       </w:r>
     </w:p>
     <w:p>

</xml_diff>

<commit_message>
updated global variable access method and moved data to inst
</commit_message>
<xml_diff>
--- a/inst/report.docx
+++ b/inst/report.docx
@@ -49,7 +49,7 @@
         <w:t xml:space="preserve"> </w:t>
       </w:r>
       <w:r>
-        <w:t xml:space="preserve">2019-11-18-2020-11-18</w:t>
+        <w:t xml:space="preserve">2020-01-01-2020-12-31</w:t>
       </w:r>
     </w:p>
     <w:p>
@@ -57,7 +57,7 @@
         <w:pStyle w:val="Author"/>
       </w:pPr>
       <w:r>
-        <w:t xml:space="preserve">blah</w:t>
+        <w:t xml:space="preserve">test</w:t>
       </w:r>
     </w:p>
     <w:p>
@@ -65,7 +65,7 @@
         <w:pStyle w:val="Date"/>
       </w:pPr>
       <w:r>
-        <w:t xml:space="preserve">18</w:t>
+        <w:t xml:space="preserve">19</w:t>
       </w:r>
       <w:r>
         <w:t xml:space="preserve"> </w:t>
@@ -103,7 +103,7 @@
         <w:pStyle w:val="FirstParagraph"/>
       </w:pPr>
       <w:r>
-        <w:t xml:space="preserve">Between 2019-11-18 and 2020-11-18 NIAID reviewed 137 DARs. Of these, 96 were accepted while 9 were rejected. The average amount of time from when the Principle Investigator (PI) submited a DAR to the final decision by the DAC was 42.1 days. The average time to an accepted decision was 41.1 days, while the average time to a rejected decision was 52.9 days. Figure</w:t>
+        <w:t xml:space="preserve">Between 2020-01-01 and 2020-12-31 NIAID reviewed 126 DARs. Of these, 88 were accepted while 9 were rejected. The average amount of time from when the Principle Investigator (PI) submited a DAR to the final decision by the DAC was 42.5 days. The average time to an accepted decision was 41.4 days, while the average time to a rejected decision was 52.9 days. Figure</w:t>
       </w:r>
       <w:r>
         <w:t xml:space="preserve"> </w:t>
@@ -398,13 +398,13 @@
         <w:pStyle w:val="BodyText"/>
       </w:pPr>
       <w:r>
-        <w:t xml:space="preserve">Between 2019-11-18 and 2020-11-18, 70 PIs have submitted DAR to studies released by NIAID. Among these PIs, 61 have also submitted DAR to studies released by other DACs. PI who submitted DAR to NIAID</w:t>
+        <w:t xml:space="preserve">Between 2020-01-01 and 2020-12-31, 65 PIs have submitted DAR to studies released by NIAID. Among these PIs, 56 have also submitted DAR to studies released by other DACs. PI who submitted DAR to NIAID</w:t>
       </w:r>
       <w:r>
         <w:t xml:space="preserve"> </w:t>
       </w:r>
       <w:r>
-        <w:t xml:space="preserve">on average submits 82.9 DAR to all DACs for 1.94 projects.</w:t>
+        <w:t xml:space="preserve">on average submits 78.78 DAR to all DACs for 1.85 projects.</w:t>
       </w:r>
     </w:p>
     <w:p>

</xml_diff>

<commit_message>
updated graphics to show all whiskers
</commit_message>
<xml_diff>
--- a/inst/report.docx
+++ b/inst/report.docx
@@ -49,7 +49,7 @@
         <w:t xml:space="preserve"> </w:t>
       </w:r>
       <w:r>
-        <w:t xml:space="preserve">2020-01-01-2020-12-31</w:t>
+        <w:t xml:space="preserve">2019-11-18-2020-11-18</w:t>
       </w:r>
     </w:p>
     <w:p>
@@ -57,7 +57,31 @@
         <w:pStyle w:val="Author"/>
       </w:pPr>
       <w:r>
-        <w:t xml:space="preserve">test</w:t>
+        <w:t xml:space="preserve">Hoyin</w:t>
+      </w:r>
+      <w:r>
+        <w:t xml:space="preserve"> </w:t>
+      </w:r>
+      <w:r>
+        <w:t xml:space="preserve">Chu,</w:t>
+      </w:r>
+      <w:r>
+        <w:t xml:space="preserve"> </w:t>
+      </w:r>
+      <w:r>
+        <w:t xml:space="preserve">Christopher</w:t>
+      </w:r>
+      <w:r>
+        <w:t xml:space="preserve"> </w:t>
+      </w:r>
+      <w:r>
+        <w:t xml:space="preserve">Steven</w:t>
+      </w:r>
+      <w:r>
+        <w:t xml:space="preserve"> </w:t>
+      </w:r>
+      <w:r>
+        <w:t xml:space="preserve">Marcum</w:t>
       </w:r>
     </w:p>
     <w:p>
@@ -65,7 +89,7 @@
         <w:pStyle w:val="Date"/>
       </w:pPr>
       <w:r>
-        <w:t xml:space="preserve">19</w:t>
+        <w:t xml:space="preserve">20</w:t>
       </w:r>
       <w:r>
         <w:t xml:space="preserve"> </w:t>
@@ -85,7 +109,7 @@
         <w:pStyle w:val="FirstParagraph"/>
       </w:pPr>
       <w:r>
-        <w:t xml:space="preserve">The NIAID Data Access Committee (DAC) currently manages 339 data access requests (DARs) for access to 161 projects in dbGaP.</w:t>
+        <w:t xml:space="preserve">The NIAID Data Access Committee (DAC) currently manages 342 data access requests (DARs) for access to 163 projects in dbGaP.</w:t>
       </w:r>
     </w:p>
     <w:p>
@@ -103,7 +127,7 @@
         <w:pStyle w:val="FirstParagraph"/>
       </w:pPr>
       <w:r>
-        <w:t xml:space="preserve">Between 2020-01-01 and 2020-12-31 NIAID reviewed 126 DARs. Of these, 88 were accepted while 9 were rejected. The average amount of time from when the Principle Investigator (PI) submited a DAR to the final decision by the DAC was 42.5 days. The average time to an accepted decision was 41.4 days, while the average time to a rejected decision was 52.9 days. Figure</w:t>
+        <w:t xml:space="preserve">Between 2019-11-18 and 2020-11-18 NIAID reviewed 140 DARs. Of these, 96 were accepted while 9 were rejected. The average amount of time from when the Principle Investigator (PI) submited a DAR to the final decision by the DAC was 42.1 days. The average time to an accepted decision was 41.1 days, while the average time to a rejected decision was 52.9 days. Figure</w:t>
       </w:r>
       <w:r>
         <w:t xml:space="preserve"> </w:t>
@@ -398,13 +422,13 @@
         <w:pStyle w:val="BodyText"/>
       </w:pPr>
       <w:r>
-        <w:t xml:space="preserve">Between 2020-01-01 and 2020-12-31, 65 PIs have submitted DAR to studies released by NIAID. Among these PIs, 56 have also submitted DAR to studies released by other DACs. PI who submitted DAR to NIAID</w:t>
+        <w:t xml:space="preserve">Between 2019-11-18 and 2020-11-18, 72 PIs have submitted DAR to studies released by NIAID. Among these PIs, 62 have also submitted DAR to studies released by other DACs. PI who submitted DAR to NIAID</w:t>
       </w:r>
       <w:r>
         <w:t xml:space="preserve"> </w:t>
       </w:r>
       <w:r>
-        <w:t xml:space="preserve">on average submits 78.78 DAR to all DACs for 1.85 projects.</w:t>
+        <w:t xml:space="preserve">on average submits 84.9 DAR to all DACs for 1.96 projects.</w:t>
       </w:r>
     </w:p>
     <w:p>
@@ -422,7 +446,7 @@
         <w:pStyle w:val="FirstParagraph"/>
       </w:pPr>
       <w:r>
-        <w:t xml:space="preserve">During this reporting period, 4 new studies were released by NIAID and a total of 5 DARs were made for these studies. Study phs002025.v1.p1 (Early Progression to Active Tuberculosis in Peruvians) has been the most requested dataset from the NIAID DAC with 2 requests.</w:t>
+        <w:t xml:space="preserve">During this reporting period, 6 new studies were released by NIAID and a total of 7 DARs were made for these studies. Study phs002025.v1.p1 (Early Progression to Active Tuberculosis in Peruvians) has been the most requested dataset from the NIAID DAC with 2 requests.</w:t>
       </w:r>
     </w:p>
     <w:p>

</xml_diff>

<commit_message>
added download data to report
</commit_message>
<xml_diff>
--- a/inst/report.docx
+++ b/inst/report.docx
@@ -49,7 +49,7 @@
         <w:t xml:space="preserve"> </w:t>
       </w:r>
       <w:r>
-        <w:t xml:space="preserve">2019-11-18-2020-11-18</w:t>
+        <w:t xml:space="preserve">2019-11-23-2020-11-23</w:t>
       </w:r>
     </w:p>
     <w:p>
@@ -89,7 +89,7 @@
         <w:pStyle w:val="Date"/>
       </w:pPr>
       <w:r>
-        <w:t xml:space="preserve">20</w:t>
+        <w:t xml:space="preserve">23</w:t>
       </w:r>
       <w:r>
         <w:t xml:space="preserve"> </w:t>
@@ -127,7 +127,7 @@
         <w:pStyle w:val="FirstParagraph"/>
       </w:pPr>
       <w:r>
-        <w:t xml:space="preserve">Between 2019-11-18 and 2020-11-18 NIAID reviewed 140 DARs. Of these, 96 were accepted while 9 were rejected. The average amount of time from when the Principle Investigator (PI) submited a DAR to the final decision by the DAC was 42.1 days. The average time to an accepted decision was 41.1 days, while the average time to a rejected decision was 52.9 days. Figure</w:t>
+        <w:t xml:space="preserve">Between 2019-11-23 and 2020-11-23 NIAID reviewed 138 DARs. Of these, 94 were accepted while 9 were rejected. The average amount of time from when the Principle Investigator (PI) submited a DAR to the final decision by the DAC was 41.4 days. The average time to an accepted decision was 40.3 days, while the average time to a rejected decision was 52.9 days. Figure</w:t>
       </w:r>
       <w:r>
         <w:t xml:space="preserve"> </w:t>
@@ -422,13 +422,13 @@
         <w:pStyle w:val="BodyText"/>
       </w:pPr>
       <w:r>
-        <w:t xml:space="preserve">Between 2019-11-18 and 2020-11-18, 72 PIs have submitted DAR to studies released by NIAID. Among these PIs, 62 have also submitted DAR to studies released by other DACs. PI who submitted DAR to NIAID</w:t>
+        <w:t xml:space="preserve">Between 2019-11-23 and 2020-11-23, 71 PIs have submitted DAR to studies released by NIAID. Among these PIs, 61 have also submitted DAR to studies released by other DACs. PI who submitted DAR to NIAID</w:t>
       </w:r>
       <w:r>
         <w:t xml:space="preserve"> </w:t>
       </w:r>
       <w:r>
-        <w:t xml:space="preserve">on average submits 84.9 DAR to all DACs for 1.96 projects.</w:t>
+        <w:t xml:space="preserve">on average submits 84.76 DAR to all DACs for 1.94 projects.</w:t>
       </w:r>
     </w:p>
     <w:p>

</xml_diff>

<commit_message>
updated documentation with CDAC
</commit_message>
<xml_diff>
--- a/inst/report.docx
+++ b/inst/report.docx
@@ -7,7 +7,7 @@
         <w:pStyle w:val="Title"/>
       </w:pPr>
       <w:r>
-        <w:t xml:space="preserve">JAAMH</w:t>
+        <w:t xml:space="preserve">CDAC</w:t>
       </w:r>
       <w:r>
         <w:t xml:space="preserve"> </w:t>
@@ -49,7 +49,7 @@
         <w:t xml:space="preserve"> </w:t>
       </w:r>
       <w:r>
-        <w:t xml:space="preserve">2019-11-24-2020-11-24</w:t>
+        <w:t xml:space="preserve">2019-01-01-2020-01-01</w:t>
       </w:r>
     </w:p>
     <w:p>
@@ -57,7 +57,13 @@
         <w:pStyle w:val="Author"/>
       </w:pPr>
       <w:r>
-        <w:t xml:space="preserve">test</w:t>
+        <w:t xml:space="preserve">Committee</w:t>
+      </w:r>
+      <w:r>
+        <w:t xml:space="preserve"> </w:t>
+      </w:r>
+      <w:r>
+        <w:t xml:space="preserve">Chair</w:t>
       </w:r>
     </w:p>
     <w:p>
@@ -65,7 +71,7 @@
         <w:pStyle w:val="Date"/>
       </w:pPr>
       <w:r>
-        <w:t xml:space="preserve">24</w:t>
+        <w:t xml:space="preserve">30</w:t>
       </w:r>
       <w:r>
         <w:t xml:space="preserve"> </w:t>
@@ -85,7 +91,7 @@
         <w:pStyle w:val="FirstParagraph"/>
       </w:pPr>
       <w:r>
-        <w:t xml:space="preserve">The JAAMH Data Access Committee (DAC) currently manages 14830 data access requests (DARs) for access to 3114 projects in dbGaP.</w:t>
+        <w:t xml:space="preserve">The CDAC Data Access Committee (DAC) currently manages 385 data access requests (DARs) for access to 341 projects in dbGaP.</w:t>
       </w:r>
     </w:p>
     <w:p>
@@ -103,7 +109,7 @@
         <w:pStyle w:val="FirstParagraph"/>
       </w:pPr>
       <w:r>
-        <w:t xml:space="preserve">Between 2019-11-24 and 2020-11-24 JAAMH reviewed 5800 DARs. Of these, 4556 were accepted, 289 were downloaded, 2062 have previous version downloaded and 73 were rejected. The average amount of time from when the Principle Investigator (PI) submited a DAR to the final decision by the DAC was 25.3 days. The average time to an accepted decision was 25.4 days, while the average time to a rejected decision was 15.5 days. Figure</w:t>
+        <w:t xml:space="preserve">Between 2019-01-01 and 2020-01-01 CDAC reviewed 53 DARs. Of these, 52 were accepted, 3 were downloaded, 9 have previous version downloaded and NA were rejected. The average amount of time from when the Principle Investigator (PI) submited a DAR to the final decision by the DAC was NA days. The average time to an accepted decision was 21.5 days, while the average time to a rejected decision was NA days. Figure</w:t>
       </w:r>
       <w:r>
         <w:t xml:space="preserve"> </w:t>
@@ -115,7 +121,7 @@
         <w:t xml:space="preserve"> </w:t>
       </w:r>
       <w:r>
-        <w:t xml:space="preserve">is a barplot comparing the JAAMH DAC to time to final decision to the average across all NIH DACs during the same time interval.</w:t>
+        <w:t xml:space="preserve">is a barplot comparing the CDAC DAC to time to final decision to the average across all NIH DACs during the same time interval.</w:t>
       </w:r>
     </w:p>
     <w:p>
@@ -182,7 +188,7 @@
           <wp:inline>
             <wp:extent cx="4620126" cy="3696101"/>
             <wp:effectExtent b="0" l="0" r="0" t="0"/>
-            <wp:docPr descr="Figure 1.2: Data Access Requests Submitted to JAAMH Per Month Since 2015" title="" id="1" name="Picture"/>
+            <wp:docPr descr="Figure 1.2: Data Access Requests Submitted to CDAC Per Month Since 2015" title="" id="1" name="Picture"/>
             <a:graphic>
               <a:graphicData uri="http://schemas.openxmlformats.org/drawingml/2006/picture">
                 <pic:pic>
@@ -225,7 +231,7 @@
         <w:pStyle w:val="ImageCaption"/>
       </w:pPr>
       <w:r>
-        <w:t xml:space="preserve">Figure 1.2: Data Access Requests Submitted to JAAMH Per Month Since 2015</w:t>
+        <w:t xml:space="preserve">Figure 1.2: Data Access Requests Submitted to CDAC Per Month Since 2015</w:t>
       </w:r>
     </w:p>
     <w:p>
@@ -398,13 +404,13 @@
         <w:pStyle w:val="BodyText"/>
       </w:pPr>
       <w:r>
-        <w:t xml:space="preserve">Between 2019-11-24 and 2020-11-24, 883 PIs have submitted DAR to studies released by JAAMH. Among these PIs, 607 have also submitted DAR to studies released by other DACs. PI who submitted DAR to JAAMH</w:t>
+        <w:t xml:space="preserve">Between 2019-01-01 and 2020-01-01, 46 PIs have submitted DAR to studies released by CDAC. Among these PIs, 39 have also submitted DAR to studies released by other DACs. PI who submitted DAR to CDAC</w:t>
       </w:r>
       <w:r>
         <w:t xml:space="preserve"> </w:t>
       </w:r>
       <w:r>
-        <w:t xml:space="preserve">on average submits 28.77 DAR to all DACs for 2.14 projects.</w:t>
+        <w:t xml:space="preserve">on average submits 60.24 DAR to all DACs for 1.5 projects.</w:t>
       </w:r>
     </w:p>
     <w:p>
@@ -422,7 +428,7 @@
         <w:pStyle w:val="FirstParagraph"/>
       </w:pPr>
       <w:r>
-        <w:t xml:space="preserve">During this reporting period, 20 new studies were released by JAAMH and a total of 817 DARs were made for these studies. Study phs000572.v8.p4 (Alzheimer’s Disease Sequencing Project (ADSP)) has been the most requested dataset from the JAAMH DAC with 528 requests.</w:t>
+        <w:t xml:space="preserve">During this reporting period, 0 new studies were released by CDAC and a total of 0 DARs were made for these studies. Study NA (NA) has been the most requested dataset from the CDAC DAC with NA requests.</w:t>
       </w:r>
     </w:p>
     <w:p>
@@ -434,7 +440,7 @@
           <wp:inline>
             <wp:extent cx="4620126" cy="3696101"/>
             <wp:effectExtent b="0" l="0" r="0" t="0"/>
-            <wp:docPr descr="Figure 2.1: Number of Study Released by JAAMH Per Month Since 2015" title="" id="1" name="Picture"/>
+            <wp:docPr descr="Figure 2.1: Number of Study Released by CDAC Per Month Since 2015" title="" id="1" name="Picture"/>
             <a:graphic>
               <a:graphicData uri="http://schemas.openxmlformats.org/drawingml/2006/picture">
                 <pic:pic>
@@ -477,7 +483,7 @@
         <w:pStyle w:val="ImageCaption"/>
       </w:pPr>
       <w:r>
-        <w:t xml:space="preserve">Figure 2.1: Number of Study Released by JAAMH Per Month Since 2015</w:t>
+        <w:t xml:space="preserve">Figure 2.1: Number of Study Released by CDAC Per Month Since 2015</w:t>
       </w:r>
     </w:p>
     <w:p>
@@ -499,7 +505,7 @@
           <wp:inline>
             <wp:extent cx="4620126" cy="3696101"/>
             <wp:effectExtent b="0" l="0" r="0" t="0"/>
-            <wp:docPr descr="Figure 3.1: Comparison of Cummulative Requests Received and Studies Released by JAAMH" title="" id="1" name="Picture"/>
+            <wp:docPr descr="Figure 3.1: Comparison of Cummulative Requests Received and Studies Released by CDAC" title="" id="1" name="Picture"/>
             <a:graphic>
               <a:graphicData uri="http://schemas.openxmlformats.org/drawingml/2006/picture">
                 <pic:pic>
@@ -542,7 +548,7 @@
         <w:pStyle w:val="ImageCaption"/>
       </w:pPr>
       <w:r>
-        <w:t xml:space="preserve">Figure 3.1: Comparison of Cummulative Requests Received and Studies Released by JAAMH</w:t>
+        <w:t xml:space="preserve">Figure 3.1: Comparison of Cummulative Requests Received and Studies Released by CDAC</w:t>
       </w:r>
     </w:p>
     <w:p>
@@ -554,7 +560,7 @@
           <wp:inline>
             <wp:extent cx="4620126" cy="3696101"/>
             <wp:effectExtent b="0" l="0" r="0" t="0"/>
-            <wp:docPr descr="Figure 3.2: Comparison of DAR Growth and Studies Released Growth for JAAMH" title="" id="1" name="Picture"/>
+            <wp:docPr descr="Figure 3.2: Comparison of DAR Growth and Studies Released Growth for CDAC" title="" id="1" name="Picture"/>
             <a:graphic>
               <a:graphicData uri="http://schemas.openxmlformats.org/drawingml/2006/picture">
                 <pic:pic>
@@ -597,7 +603,7 @@
         <w:pStyle w:val="ImageCaption"/>
       </w:pPr>
       <w:r>
-        <w:t xml:space="preserve">Figure 3.2: Comparison of DAR Growth and Studies Released Growth for JAAMH</w:t>
+        <w:t xml:space="preserve">Figure 3.2: Comparison of DAR Growth and Studies Released Growth for CDAC</w:t>
       </w:r>
     </w:p>
     <w:p>

</xml_diff>

<commit_message>
added function to create word cloud
</commit_message>
<xml_diff>
--- a/inst/report.docx
+++ b/inst/report.docx
@@ -7,7 +7,7 @@
         <w:pStyle w:val="Title"/>
       </w:pPr>
       <w:r>
-        <w:t xml:space="preserve">CDAC</w:t>
+        <w:t xml:space="preserve">NIAID</w:t>
       </w:r>
       <w:r>
         <w:t xml:space="preserve"> </w:t>
@@ -49,7 +49,7 @@
         <w:t xml:space="preserve"> </w:t>
       </w:r>
       <w:r>
-        <w:t xml:space="preserve">2019-01-01-2020-01-01</w:t>
+        <w:t xml:space="preserve">2020-01-01-2020-12-31</w:t>
       </w:r>
     </w:p>
     <w:p>
@@ -57,71 +57,65 @@
         <w:pStyle w:val="Author"/>
       </w:pPr>
       <w:r>
-        <w:t xml:space="preserve">Committee</w:t>
+        <w:t xml:space="preserve">test</w:t>
+      </w:r>
+    </w:p>
+    <w:p>
+      <w:pPr>
+        <w:pStyle w:val="Date"/>
+      </w:pPr>
+      <w:r>
+        <w:t xml:space="preserve">02</w:t>
       </w:r>
       <w:r>
         <w:t xml:space="preserve"> </w:t>
       </w:r>
       <w:r>
-        <w:t xml:space="preserve">Chair</w:t>
-      </w:r>
-    </w:p>
-    <w:p>
-      <w:pPr>
-        <w:pStyle w:val="Date"/>
-      </w:pPr>
-      <w:r>
-        <w:t xml:space="preserve">30</w:t>
+        <w:t xml:space="preserve">December,</w:t>
       </w:r>
       <w:r>
         <w:t xml:space="preserve"> </w:t>
       </w:r>
       <w:r>
-        <w:t xml:space="preserve">November,</w:t>
+        <w:t xml:space="preserve">2020</w:t>
+      </w:r>
+    </w:p>
+    <w:p>
+      <w:pPr>
+        <w:pStyle w:val="FirstParagraph"/>
+      </w:pPr>
+      <w:r>
+        <w:t xml:space="preserve">The NIAID Data Access Committee (DAC) currently manages 338 data access requests (DARs) for access to 164 projects in dbGaP.</w:t>
+      </w:r>
+    </w:p>
+    <w:p>
+      <w:pPr>
+        <w:pStyle w:val="Heading1"/>
+      </w:pPr>
+      <w:bookmarkStart w:id="20" w:name="data-access-requests"/>
+      <w:r>
+        <w:t xml:space="preserve">1	Data Access Requests</w:t>
+      </w:r>
+      <w:bookmarkEnd w:id="20"/>
+    </w:p>
+    <w:p>
+      <w:pPr>
+        <w:pStyle w:val="FirstParagraph"/>
+      </w:pPr>
+      <w:r>
+        <w:t xml:space="preserve">Between 2020-01-01 and 2020-12-31 NIAID reviewed 128 DARs. Of these, 88 were accepted, 6 were downloaded, 36 have previous version downloaded and 10 were rejected. The average amount of time from when the Principle Investigator (PI) submited a DAR to the final decision by the DAC was 41.8 days. The average time to an accepted decision was 40.6 days, while the average time to a rejected decision was 51.9 days. Figure</w:t>
       </w:r>
       <w:r>
         <w:t xml:space="preserve"> </w:t>
       </w:r>
       <w:r>
-        <w:t xml:space="preserve">2020</w:t>
-      </w:r>
-    </w:p>
-    <w:p>
-      <w:pPr>
-        <w:pStyle w:val="FirstParagraph"/>
-      </w:pPr>
-      <w:r>
-        <w:t xml:space="preserve">The CDAC Data Access Committee (DAC) currently manages 385 data access requests (DARs) for access to 341 projects in dbGaP.</w:t>
-      </w:r>
-    </w:p>
-    <w:p>
-      <w:pPr>
-        <w:pStyle w:val="Heading1"/>
-      </w:pPr>
-      <w:bookmarkStart w:id="20" w:name="data-access-requests"/>
-      <w:r>
-        <w:t xml:space="preserve">1	Data Access Requests</w:t>
-      </w:r>
-      <w:bookmarkEnd w:id="20"/>
-    </w:p>
-    <w:p>
-      <w:pPr>
-        <w:pStyle w:val="FirstParagraph"/>
-      </w:pPr>
-      <w:r>
-        <w:t xml:space="preserve">Between 2019-01-01 and 2020-01-01 CDAC reviewed 53 DARs. Of these, 52 were accepted, 3 were downloaded, 9 have previous version downloaded and NA were rejected. The average amount of time from when the Principle Investigator (PI) submited a DAR to the final decision by the DAC was NA days. The average time to an accepted decision was 21.5 days, while the average time to a rejected decision was NA days. Figure</w:t>
+        <w:t xml:space="preserve">1.1</w:t>
       </w:r>
       <w:r>
         <w:t xml:space="preserve"> </w:t>
       </w:r>
       <w:r>
-        <w:t xml:space="preserve">1.1</w:t>
-      </w:r>
-      <w:r>
-        <w:t xml:space="preserve"> </w:t>
-      </w:r>
-      <w:r>
-        <w:t xml:space="preserve">is a barplot comparing the CDAC DAC to time to final decision to the average across all NIH DACs during the same time interval.</w:t>
+        <w:t xml:space="preserve">is a barplot comparing the NIAID DAC to time to final decision to the average across all NIH DACs during the same time interval.</w:t>
       </w:r>
     </w:p>
     <w:p>
@@ -188,7 +182,7 @@
           <wp:inline>
             <wp:extent cx="4620126" cy="3696101"/>
             <wp:effectExtent b="0" l="0" r="0" t="0"/>
-            <wp:docPr descr="Figure 1.2: Data Access Requests Submitted to CDAC Per Month Since 2015" title="" id="1" name="Picture"/>
+            <wp:docPr descr="Figure 1.2: Data Access Requests Submitted to NIAID Per Month Since 2015" title="" id="1" name="Picture"/>
             <a:graphic>
               <a:graphicData uri="http://schemas.openxmlformats.org/drawingml/2006/picture">
                 <pic:pic>
@@ -231,7 +225,7 @@
         <w:pStyle w:val="ImageCaption"/>
       </w:pPr>
       <w:r>
-        <w:t xml:space="preserve">Figure 1.2: Data Access Requests Submitted to CDAC Per Month Since 2015</w:t>
+        <w:t xml:space="preserve">Figure 1.2: Data Access Requests Submitted to NIAID Per Month Since 2015</w:t>
       </w:r>
     </w:p>
     <w:p>
@@ -404,13 +398,13 @@
         <w:pStyle w:val="BodyText"/>
       </w:pPr>
       <w:r>
-        <w:t xml:space="preserve">Between 2019-01-01 and 2020-01-01, 46 PIs have submitted DAR to studies released by CDAC. Among these PIs, 39 have also submitted DAR to studies released by other DACs. PI who submitted DAR to CDAC</w:t>
+        <w:t xml:space="preserve">Between 2020-01-01 and 2020-12-31, 68 PIs have submitted DAR to studies released by NIAID. Among these PIs, 58 have also submitted DAR to studies released by other DACs. PI who submitted DAR to NIAID</w:t>
       </w:r>
       <w:r>
         <w:t xml:space="preserve"> </w:t>
       </w:r>
       <w:r>
-        <w:t xml:space="preserve">on average submits 60.24 DAR to all DACs for 1.5 projects.</w:t>
+        <w:t xml:space="preserve">on average submits 78.53 DAR to all DACs for 1.87 projects.</w:t>
       </w:r>
     </w:p>
     <w:p>
@@ -428,7 +422,7 @@
         <w:pStyle w:val="FirstParagraph"/>
       </w:pPr>
       <w:r>
-        <w:t xml:space="preserve">During this reporting period, 0 new studies were released by CDAC and a total of 0 DARs were made for these studies. Study NA (NA) has been the most requested dataset from the CDAC DAC with NA requests.</w:t>
+        <w:t xml:space="preserve">During this reporting period, 6 new studies were released by NIAID and a total of 8 DARs were made for these studies. Study phs002025.v1.p1 (Early Progression to Active Tuberculosis in Peruvians) has been the most requested dataset from the NIAID DAC with 2 requests.</w:t>
       </w:r>
     </w:p>
     <w:p>
@@ -440,7 +434,7 @@
           <wp:inline>
             <wp:extent cx="4620126" cy="3696101"/>
             <wp:effectExtent b="0" l="0" r="0" t="0"/>
-            <wp:docPr descr="Figure 2.1: Number of Study Released by CDAC Per Month Since 2015" title="" id="1" name="Picture"/>
+            <wp:docPr descr="Figure 2.1: Word cloud of Study phs002025.v1.p1 (Early Progression to Active Tuberculosis in Peruvians)" title="" id="1" name="Picture"/>
             <a:graphic>
               <a:graphicData uri="http://schemas.openxmlformats.org/drawingml/2006/picture">
                 <pic:pic>
@@ -483,18 +477,8 @@
         <w:pStyle w:val="ImageCaption"/>
       </w:pPr>
       <w:r>
-        <w:t xml:space="preserve">Figure 2.1: Number of Study Released by CDAC Per Month Since 2015</w:t>
-      </w:r>
-    </w:p>
-    <w:p>
-      <w:pPr>
-        <w:pStyle w:val="Heading1"/>
-      </w:pPr>
-      <w:bookmarkStart w:id="28" w:name="other-comparisons"/>
-      <w:r>
-        <w:t xml:space="preserve">3	Other Comparisons</w:t>
-      </w:r>
-      <w:bookmarkEnd w:id="28"/>
+        <w:t xml:space="preserve">Figure 2.1: Word cloud of Study phs002025.v1.p1 (Early Progression to Active Tuberculosis in Peruvians)</w:t>
+      </w:r>
     </w:p>
     <w:p>
       <w:pPr>
@@ -505,18 +489,18 @@
           <wp:inline>
             <wp:extent cx="4620126" cy="3696101"/>
             <wp:effectExtent b="0" l="0" r="0" t="0"/>
-            <wp:docPr descr="Figure 3.1: Comparison of Cummulative Requests Received and Studies Released by CDAC" title="" id="1" name="Picture"/>
+            <wp:docPr descr="Figure 2.2: Number of Study Released by NIAID Per Month Since 2015" title="" id="1" name="Picture"/>
             <a:graphic>
               <a:graphicData uri="http://schemas.openxmlformats.org/drawingml/2006/picture">
                 <pic:pic>
                   <pic:nvPicPr>
-                    <pic:cNvPr descr="report_files/figure-docx/unnamed-chunk-12-1.png" id="0" name="Picture"/>
+                    <pic:cNvPr descr="report_files/figure-docx/unnamed-chunk-11-1.png" id="0" name="Picture"/>
                     <pic:cNvPicPr>
                       <a:picLocks noChangeArrowheads="1" noChangeAspect="1"/>
                     </pic:cNvPicPr>
                   </pic:nvPicPr>
                   <pic:blipFill>
-                    <a:blip r:embed="rId29"/>
+                    <a:blip r:embed="rId28"/>
                     <a:stretch>
                       <a:fillRect/>
                     </a:stretch>
@@ -548,8 +532,18 @@
         <w:pStyle w:val="ImageCaption"/>
       </w:pPr>
       <w:r>
-        <w:t xml:space="preserve">Figure 3.1: Comparison of Cummulative Requests Received and Studies Released by CDAC</w:t>
-      </w:r>
+        <w:t xml:space="preserve">Figure 2.2: Number of Study Released by NIAID Per Month Since 2015</w:t>
+      </w:r>
+    </w:p>
+    <w:p>
+      <w:pPr>
+        <w:pStyle w:val="Heading1"/>
+      </w:pPr>
+      <w:bookmarkStart w:id="29" w:name="other-comparisons"/>
+      <w:r>
+        <w:t xml:space="preserve">3	Other Comparisons</w:t>
+      </w:r>
+      <w:bookmarkEnd w:id="29"/>
     </w:p>
     <w:p>
       <w:pPr>
@@ -560,12 +554,12 @@
           <wp:inline>
             <wp:extent cx="4620126" cy="3696101"/>
             <wp:effectExtent b="0" l="0" r="0" t="0"/>
-            <wp:docPr descr="Figure 3.2: Comparison of DAR Growth and Studies Released Growth for CDAC" title="" id="1" name="Picture"/>
+            <wp:docPr descr="Figure 3.1: Comparison of Cummulative Requests Received and Studies Released by NIAID" title="" id="1" name="Picture"/>
             <a:graphic>
               <a:graphicData uri="http://schemas.openxmlformats.org/drawingml/2006/picture">
                 <pic:pic>
                   <pic:nvPicPr>
-                    <pic:cNvPr descr="report_files/figure-docx/unnamed-chunk-14-1.png" id="0" name="Picture"/>
+                    <pic:cNvPr descr="report_files/figure-docx/unnamed-chunk-13-1.png" id="0" name="Picture"/>
                     <pic:cNvPicPr>
                       <a:picLocks noChangeArrowheads="1" noChangeAspect="1"/>
                     </pic:cNvPicPr>
@@ -603,7 +597,62 @@
         <w:pStyle w:val="ImageCaption"/>
       </w:pPr>
       <w:r>
-        <w:t xml:space="preserve">Figure 3.2: Comparison of DAR Growth and Studies Released Growth for CDAC</w:t>
+        <w:t xml:space="preserve">Figure 3.1: Comparison of Cummulative Requests Received and Studies Released by NIAID</w:t>
+      </w:r>
+    </w:p>
+    <w:p>
+      <w:pPr>
+        <w:pStyle w:val="CaptionedFigure"/>
+      </w:pPr>
+      <w:r>
+        <w:drawing>
+          <wp:inline>
+            <wp:extent cx="4620126" cy="3696101"/>
+            <wp:effectExtent b="0" l="0" r="0" t="0"/>
+            <wp:docPr descr="Figure 3.2: Comparison of DAR Growth and Studies Released Growth for NIAID" title="" id="1" name="Picture"/>
+            <a:graphic>
+              <a:graphicData uri="http://schemas.openxmlformats.org/drawingml/2006/picture">
+                <pic:pic>
+                  <pic:nvPicPr>
+                    <pic:cNvPr descr="report_files/figure-docx/unnamed-chunk-15-1.png" id="0" name="Picture"/>
+                    <pic:cNvPicPr>
+                      <a:picLocks noChangeArrowheads="1" noChangeAspect="1"/>
+                    </pic:cNvPicPr>
+                  </pic:nvPicPr>
+                  <pic:blipFill>
+                    <a:blip r:embed="rId31"/>
+                    <a:stretch>
+                      <a:fillRect/>
+                    </a:stretch>
+                  </pic:blipFill>
+                  <pic:spPr bwMode="auto">
+                    <a:xfrm>
+                      <a:off x="0" y="0"/>
+                      <a:ext cx="4620126" cy="3696101"/>
+                    </a:xfrm>
+                    <a:prstGeom prst="rect">
+                      <a:avLst/>
+                    </a:prstGeom>
+                    <a:noFill/>
+                    <a:ln w="9525">
+                      <a:noFill/>
+                      <a:headEnd/>
+                      <a:tailEnd/>
+                    </a:ln>
+                  </pic:spPr>
+                </pic:pic>
+              </a:graphicData>
+            </a:graphic>
+          </wp:inline>
+        </w:drawing>
+      </w:r>
+    </w:p>
+    <w:p>
+      <w:pPr>
+        <w:pStyle w:val="ImageCaption"/>
+      </w:pPr>
+      <w:r>
+        <w:t xml:space="preserve">Figure 3.2: Comparison of DAR Growth and Studies Released Growth for NIAID</w:t>
       </w:r>
     </w:p>
     <w:p>
@@ -618,7 +667,7 @@
         <w:pStyle w:val="FirstParagraph"/>
       </w:pPr>
       <w:r>
-        <w:t xml:space="preserve">This report was prepared using the DACReportingTool package for R, build 0.1.0 by Mr. Hoyin Chu and Dr. Christopher Steven Marcum.</w:t>
+        <w:t xml:space="preserve">This report was prepared using the DACReportingTool package for R, build 0.1.1 by Mr. Hoyin Chu and Dr. Christopher Steven Marcum.</w:t>
       </w:r>
     </w:p>
     <w:sectPr/>

</xml_diff>

<commit_message>
Aded word cloud documentation and preliminary google scholar citations
</commit_message>
<xml_diff>
--- a/inst/report.docx
+++ b/inst/report.docx
@@ -7,7 +7,7 @@
         <w:pStyle w:val="Title"/>
       </w:pPr>
       <w:r>
-        <w:t xml:space="preserve">NIAID</w:t>
+        <w:t xml:space="preserve">NHGRI</w:t>
       </w:r>
       <w:r>
         <w:t xml:space="preserve"> </w:t>
@@ -57,7 +57,7 @@
         <w:pStyle w:val="Author"/>
       </w:pPr>
       <w:r>
-        <w:t xml:space="preserve">test</w:t>
+        <w:t xml:space="preserve">Test</w:t>
       </w:r>
     </w:p>
     <w:p>
@@ -65,7 +65,7 @@
         <w:pStyle w:val="Date"/>
       </w:pPr>
       <w:r>
-        <w:t xml:space="preserve">02</w:t>
+        <w:t xml:space="preserve">03</w:t>
       </w:r>
       <w:r>
         <w:t xml:space="preserve"> </w:t>
@@ -85,7 +85,7 @@
         <w:pStyle w:val="FirstParagraph"/>
       </w:pPr>
       <w:r>
-        <w:t xml:space="preserve">The NIAID Data Access Committee (DAC) currently manages 338 data access requests (DARs) for access to 164 projects in dbGaP.</w:t>
+        <w:t xml:space="preserve">The NHGRI Data Access Committee (DAC) currently manages 16208 data access requests (DARs) for access to 5090 projects in dbGaP.</w:t>
       </w:r>
     </w:p>
     <w:p>
@@ -103,7 +103,7 @@
         <w:pStyle w:val="FirstParagraph"/>
       </w:pPr>
       <w:r>
-        <w:t xml:space="preserve">Between 2020-01-01 and 2020-12-31 NIAID reviewed 128 DARs. Of these, 88 were accepted, 6 were downloaded, 36 have previous version downloaded and 10 were rejected. The average amount of time from when the Principle Investigator (PI) submited a DAR to the final decision by the DAC was 41.8 days. The average time to an accepted decision was 40.6 days, while the average time to a rejected decision was 51.9 days. Figure</w:t>
+        <w:t xml:space="preserve">Between 2020-01-01 and 2020-12-31 NHGRI reviewed 6327 DARs. Of these, 5203 were accepted, 564 were downloaded, 2190 have previous version downloaded and 948 were rejected. The average amount of time from when the Principle Investigator (PI) submited a DAR to the final decision by the DAC was 8.3 days. The average time to an accepted decision was 8.2 days, while the average time to a rejected decision was 8.7 days. Figure</w:t>
       </w:r>
       <w:r>
         <w:t xml:space="preserve"> </w:t>
@@ -115,7 +115,7 @@
         <w:t xml:space="preserve"> </w:t>
       </w:r>
       <w:r>
-        <w:t xml:space="preserve">is a barplot comparing the NIAID DAC to time to final decision to the average across all NIH DACs during the same time interval.</w:t>
+        <w:t xml:space="preserve">is a barplot comparing the NHGRI DAC to time to final decision to the average across all NIH DACs during the same time interval.</w:t>
       </w:r>
     </w:p>
     <w:p>
@@ -182,7 +182,7 @@
           <wp:inline>
             <wp:extent cx="4620126" cy="3696101"/>
             <wp:effectExtent b="0" l="0" r="0" t="0"/>
-            <wp:docPr descr="Figure 1.2: Data Access Requests Submitted to NIAID Per Month Since 2015" title="" id="1" name="Picture"/>
+            <wp:docPr descr="Figure 1.2: Data Access Requests Submitted to NHGRI Per Month Since 2015" title="" id="1" name="Picture"/>
             <a:graphic>
               <a:graphicData uri="http://schemas.openxmlformats.org/drawingml/2006/picture">
                 <pic:pic>
@@ -225,7 +225,7 @@
         <w:pStyle w:val="ImageCaption"/>
       </w:pPr>
       <w:r>
-        <w:t xml:space="preserve">Figure 1.2: Data Access Requests Submitted to NIAID Per Month Since 2015</w:t>
+        <w:t xml:space="preserve">Figure 1.2: Data Access Requests Submitted to NHGRI Per Month Since 2015</w:t>
       </w:r>
     </w:p>
     <w:p>
@@ -398,13 +398,13 @@
         <w:pStyle w:val="BodyText"/>
       </w:pPr>
       <w:r>
-        <w:t xml:space="preserve">Between 2020-01-01 and 2020-12-31, 68 PIs have submitted DAR to studies released by NIAID. Among these PIs, 58 have also submitted DAR to studies released by other DACs. PI who submitted DAR to NIAID</w:t>
+        <w:t xml:space="preserve">Between 2020-01-01 and 2020-12-31, 1591 PIs have submitted DAR to studies released by NHGRI. Among these PIs, 1217 have also submitted DAR to studies released by other DACs. PI who submitted DAR to NHGRI</w:t>
       </w:r>
       <w:r>
         <w:t xml:space="preserve"> </w:t>
       </w:r>
       <w:r>
-        <w:t xml:space="preserve">on average submits 78.53 DAR to all DACs for 1.87 projects.</w:t>
+        <w:t xml:space="preserve">on average submits 18.36 DAR to all DACs for 2.05 projects.</w:t>
       </w:r>
     </w:p>
     <w:p>
@@ -422,7 +422,7 @@
         <w:pStyle w:val="FirstParagraph"/>
       </w:pPr>
       <w:r>
-        <w:t xml:space="preserve">During this reporting period, 6 new studies were released by NIAID and a total of 8 DARs were made for these studies. Study phs002025.v1.p1 (Early Progression to Active Tuberculosis in Peruvians) has been the most requested dataset from the NIAID DAC with 2 requests.</w:t>
+        <w:t xml:space="preserve">During this reporting period, 19 new studies were released by NHGRI and a total of 631 DARs were made for these studies. Study phs000452.v3.p1 (Melanoma Genome Sequencing Project) has been the most requested dataset from the NHGRI DAC with 273 requests.</w:t>
       </w:r>
     </w:p>
     <w:p>
@@ -434,7 +434,7 @@
           <wp:inline>
             <wp:extent cx="4620126" cy="3696101"/>
             <wp:effectExtent b="0" l="0" r="0" t="0"/>
-            <wp:docPr descr="Figure 2.1: Word cloud of Study phs002025.v1.p1 (Early Progression to Active Tuberculosis in Peruvians)" title="" id="1" name="Picture"/>
+            <wp:docPr descr="Figure 2.1: Word cloud of Study phs000452.v3.p1 (Melanoma Genome Sequencing Project)" title="" id="1" name="Picture"/>
             <a:graphic>
               <a:graphicData uri="http://schemas.openxmlformats.org/drawingml/2006/picture">
                 <pic:pic>
@@ -477,7 +477,7 @@
         <w:pStyle w:val="ImageCaption"/>
       </w:pPr>
       <w:r>
-        <w:t xml:space="preserve">Figure 2.1: Word cloud of Study phs002025.v1.p1 (Early Progression to Active Tuberculosis in Peruvians)</w:t>
+        <w:t xml:space="preserve">Figure 2.1: Word cloud of Study phs000452.v3.p1 (Melanoma Genome Sequencing Project)</w:t>
       </w:r>
     </w:p>
     <w:p>
@@ -489,7 +489,7 @@
           <wp:inline>
             <wp:extent cx="4620126" cy="3696101"/>
             <wp:effectExtent b="0" l="0" r="0" t="0"/>
-            <wp:docPr descr="Figure 2.2: Number of Study Released by NIAID Per Month Since 2015" title="" id="1" name="Picture"/>
+            <wp:docPr descr="Figure 2.2: Number of Study Released by NHGRI Per Month Since 2015" title="" id="1" name="Picture"/>
             <a:graphic>
               <a:graphicData uri="http://schemas.openxmlformats.org/drawingml/2006/picture">
                 <pic:pic>
@@ -532,7 +532,7 @@
         <w:pStyle w:val="ImageCaption"/>
       </w:pPr>
       <w:r>
-        <w:t xml:space="preserve">Figure 2.2: Number of Study Released by NIAID Per Month Since 2015</w:t>
+        <w:t xml:space="preserve">Figure 2.2: Number of Study Released by NHGRI Per Month Since 2015</w:t>
       </w:r>
     </w:p>
     <w:p>
@@ -554,7 +554,7 @@
           <wp:inline>
             <wp:extent cx="4620126" cy="3696101"/>
             <wp:effectExtent b="0" l="0" r="0" t="0"/>
-            <wp:docPr descr="Figure 3.1: Comparison of Cummulative Requests Received and Studies Released by NIAID" title="" id="1" name="Picture"/>
+            <wp:docPr descr="Figure 3.1: Comparison of Cummulative Requests Received and Studies Released by NHGRI" title="" id="1" name="Picture"/>
             <a:graphic>
               <a:graphicData uri="http://schemas.openxmlformats.org/drawingml/2006/picture">
                 <pic:pic>
@@ -597,7 +597,7 @@
         <w:pStyle w:val="ImageCaption"/>
       </w:pPr>
       <w:r>
-        <w:t xml:space="preserve">Figure 3.1: Comparison of Cummulative Requests Received and Studies Released by NIAID</w:t>
+        <w:t xml:space="preserve">Figure 3.1: Comparison of Cummulative Requests Received and Studies Released by NHGRI</w:t>
       </w:r>
     </w:p>
     <w:p>
@@ -609,7 +609,7 @@
           <wp:inline>
             <wp:extent cx="4620126" cy="3696101"/>
             <wp:effectExtent b="0" l="0" r="0" t="0"/>
-            <wp:docPr descr="Figure 3.2: Comparison of DAR Growth and Studies Released Growth for NIAID" title="" id="1" name="Picture"/>
+            <wp:docPr descr="Figure 3.2: Comparison of DAR Growth and Studies Released Growth for NHGRI" title="" id="1" name="Picture"/>
             <a:graphic>
               <a:graphicData uri="http://schemas.openxmlformats.org/drawingml/2006/picture">
                 <pic:pic>
@@ -652,7 +652,7 @@
         <w:pStyle w:val="ImageCaption"/>
       </w:pPr>
       <w:r>
-        <w:t xml:space="preserve">Figure 3.2: Comparison of DAR Growth and Studies Released Growth for NIAID</w:t>
+        <w:t xml:space="preserve">Figure 3.2: Comparison of DAR Growth and Studies Released Growth for NHGRI</w:t>
       </w:r>
     </w:p>
     <w:p>

</xml_diff>

<commit_message>
added option to render interactive html
</commit_message>
<xml_diff>
--- a/inst/report.docx
+++ b/inst/report.docx
@@ -49,7 +49,7 @@
         <w:t xml:space="preserve"> </w:t>
       </w:r>
       <w:r>
-        <w:t xml:space="preserve">2019-11-23-2020-11-23</w:t>
+        <w:t xml:space="preserve">2019-11-24-2020-12-24</w:t>
       </w:r>
     </w:p>
     <w:p>
@@ -89,7 +89,7 @@
         <w:pStyle w:val="Date"/>
       </w:pPr>
       <w:r>
-        <w:t xml:space="preserve">07</w:t>
+        <w:t xml:space="preserve">08</w:t>
       </w:r>
       <w:r>
         <w:t xml:space="preserve"> </w:t>
@@ -127,7 +127,7 @@
         <w:pStyle w:val="FirstParagraph"/>
       </w:pPr>
       <w:r>
-        <w:t xml:space="preserve">Between 2019-11-23 and 2020-11-23 NHGRI reviewed 6853 DARs. Of these, 5719 were accepted, 633 were downloaded, 2300 have previous version downloaded and 1023 were rejected. The average amount of time from when the Principle Investigator (PI) submited a DAR to the final decision by the DAC was 9.3 days. The average time to an accepted decision was 9.4 days, while the average time to a rejected decision was 9.3 days. Figure</w:t>
+        <w:t xml:space="preserve">Between 2019-11-24 and 2020-12-24 NHGRI reviewed 7009 DARs. Of these, 5712 were accepted, 631 were downloaded, 2337 had a previous version downloaded, and 1023 were rejected. The average amount of time from when the Principle Investigator (PI) submited a DAR to the final decision by the DAC was 9.3 days. The average time to an accepted decision was 9.4 days, while the average time to a rejected decision was 9.3 days. Figure</w:t>
       </w:r>
       <w:r>
         <w:t xml:space="preserve"> </w:t>
@@ -422,13 +422,13 @@
         <w:pStyle w:val="BodyText"/>
       </w:pPr>
       <w:r>
-        <w:t xml:space="preserve">Between 2019-11-23 and 2020-11-23, 1687 PIs have submitted DAR to studies released by NHGRI. Among these PIs, 1301 have also submitted DAR to studies released by other DACs. PI who submitted DAR to NHGRI</w:t>
+        <w:t xml:space="preserve">Between 2019-11-24 and 2020-12-24, 1705 PIs have submitted DAR to studies released by NHGRI. Among these PIs, 1315 have also submitted DAR to studies released by other DACs. PIs who submitted DARs to NHGRI also</w:t>
       </w:r>
       <w:r>
         <w:t xml:space="preserve"> </w:t>
       </w:r>
       <w:r>
-        <w:t xml:space="preserve">on average submits 18.62 DAR to all DACs for 2.1 projects.</w:t>
+        <w:t xml:space="preserve">submits, on average, 18.93 DARs to all DACs for 2.11 projects.</w:t>
       </w:r>
     </w:p>
     <w:p>
@@ -446,7 +446,7 @@
         <w:pStyle w:val="FirstParagraph"/>
       </w:pPr>
       <w:r>
-        <w:t xml:space="preserve">During this reporting period, 21 new studies were released by NHGRI and a total of 710 DARs were made for these studies. Study phs000452.v3.p1 (Melanoma Genome Sequencing Project) has been the most requested dataset from the NHGRI DAC with 293 requests.</w:t>
+        <w:t xml:space="preserve">During this reporting period, 21 new studies were released by NHGRI through dbGaP. A total of 719 DARs were made for these newly released studies. Study phs000452.v3.p1 (Melanoma Genome Sequencing Project) was the most requested dataset from the NHGRI DAC with 296 requests. The following word-cloud provides a graphical summary of the combined research use statements (RUS) from all DARs requesting this study. The larger the word appears in the wordcloud, the more frequent the word in the set of RUS.</w:t>
       </w:r>
     </w:p>
     <w:p>
@@ -514,6 +514,17 @@
     </w:p>
     <w:p>
       <w:pPr>
+        <w:pStyle w:val="SourceCode"/>
+      </w:pPr>
+      <w:r>
+        <w:rPr>
+          <w:rStyle w:val="VerbatimChar"/>
+        </w:rPr>
+        <w:t xml:space="preserve">## [1] "more than 5 in table"</w:t>
+      </w:r>
+    </w:p>
+    <w:p>
+      <w:pPr>
         <w:pStyle w:val="CaptionedFigure"/>
       </w:pPr>
       <w:r>
@@ -521,7 +532,7 @@
           <wp:inline>
             <wp:extent cx="4620126" cy="3696101"/>
             <wp:effectExtent b="0" l="0" r="0" t="0"/>
-            <wp:docPr descr="Figure 2.2: Top 5 Studies Managed by NHGRI with Most Google Scholar Citations Between 2019-11-23 and 2020-11-23" title="" id="1" name="Picture"/>
+            <wp:docPr descr="Figure 2.2: Top 5 Studies Managed by NHGRI with Most Google Scholar Citations Between 2019-11-24 and 2020-12-24" title="" id="1" name="Picture"/>
             <a:graphic>
               <a:graphicData uri="http://schemas.openxmlformats.org/drawingml/2006/picture">
                 <pic:pic>
@@ -564,7 +575,7 @@
         <w:pStyle w:val="ImageCaption"/>
       </w:pPr>
       <w:r>
-        <w:t xml:space="preserve">Figure 2.2: Top 5 Studies Managed by NHGRI with Most Google Scholar Citations Between 2019-11-23 and 2020-11-23</w:t>
+        <w:t xml:space="preserve">Figure 2.2: Top 5 Studies Managed by NHGRI with Most Google Scholar Citations Between 2019-11-24 and 2020-12-24</w:t>
       </w:r>
     </w:p>
     <w:p>

</xml_diff>

<commit_message>
update documentation and code refactor
</commit_message>
<xml_diff>
--- a/inst/report.docx
+++ b/inst/report.docx
@@ -109,7 +109,7 @@
         <w:pStyle w:val="FirstParagraph"/>
       </w:pPr>
       <w:r>
-        <w:t xml:space="preserve">The NHGRI Data Access Committee (DAC) currently manages 16319 data access requests (DARs) for access to 5095 projects in dbGaP.</w:t>
+        <w:t xml:space="preserve">The NHGRI Data Access Committee (DAC) currently manages 16492 data access requests (DARs) for access to 5103 projects in dbGaP.</w:t>
       </w:r>
     </w:p>
     <w:p>
@@ -127,7 +127,7 @@
         <w:pStyle w:val="FirstParagraph"/>
       </w:pPr>
       <w:r>
-        <w:t xml:space="preserve">Between 2019-11-24 and 2020-12-24 NHGRI reviewed 7009 DARs. Of these, 5712 were accepted, 631 were downloaded, 2337 had a previous version downloaded, and 1023 were rejected. The average amount of time from when the Principle Investigator (PI) submited a DAR to the final decision by the DAC was 9.3 days. The average time to an accepted decision was 9.4 days, while the average time to a rejected decision was 9.3 days. Figure</w:t>
+        <w:t xml:space="preserve">Between 2019-11-24 and 2020-12-24 NHGRI reviewed 7182 DARs. Of these, 5712 were accepted, 631 were downloaded, 2383 had a previous version downloaded, and 1023 were rejected. The average amount of time from when the Principle Investigator (PI) submited a DAR to the final decision by the DAC was 9.3 days. The average time to an accepted decision was 9.4 days, while the average time to a rejected decision was 9.3 days. Figure</w:t>
       </w:r>
       <w:r>
         <w:t xml:space="preserve"> </w:t>
@@ -422,13 +422,13 @@
         <w:pStyle w:val="BodyText"/>
       </w:pPr>
       <w:r>
-        <w:t xml:space="preserve">Between 2019-11-24 and 2020-12-24, 1705 PIs have submitted DAR to studies released by NHGRI. Among these PIs, 1315 have also submitted DAR to studies released by other DACs. PIs who submitted DARs to NHGRI also</w:t>
+        <w:t xml:space="preserve">Between 2019-11-24 and 2020-12-24, 1715 PIs have submitted DAR to studies released by NHGRI. Among these PIs, 1323 have also submitted DAR to studies released by other DACs. PIs who submitted DARs to NHGRI also</w:t>
       </w:r>
       <w:r>
         <w:t xml:space="preserve"> </w:t>
       </w:r>
       <w:r>
-        <w:t xml:space="preserve">submits, on average, 18.93 DARs to all DACs for 2.11 projects.</w:t>
+        <w:t xml:space="preserve">submits, on average, 19.16 DARs to all DACs for 2.11 projects.</w:t>
       </w:r>
     </w:p>
     <w:p>
@@ -446,7 +446,7 @@
         <w:pStyle w:val="FirstParagraph"/>
       </w:pPr>
       <w:r>
-        <w:t xml:space="preserve">During this reporting period, 21 new studies were released by NHGRI through dbGaP. A total of 719 DARs were made for these newly released studies. Study phs000452.v3.p1 (Melanoma Genome Sequencing Project) was the most requested dataset from the NHGRI DAC with 296 requests. The following word-cloud provides a graphical summary of the combined research use statements (RUS) from all DARs requesting this study. The larger the word appears in the wordcloud, the more frequent the word in the set of RUS.</w:t>
+        <w:t xml:space="preserve">During this reporting period, 23 new studies were released by NHGRI through dbGaP. A total of 748 DARs were made for these newly released studies. Study phs000452.v3.p1 (Melanoma Genome Sequencing Project) was the most requested dataset from the NHGRI DAC with 301 requests. The following word-cloud provides a graphical summary of the combined research use statements (RUS) from all DARs requesting this study. The larger the word appears in the wordcloud, the more frequent the word in the set of RUS.</w:t>
       </w:r>
     </w:p>
     <w:p>
@@ -514,17 +514,6 @@
     </w:p>
     <w:p>
       <w:pPr>
-        <w:pStyle w:val="SourceCode"/>
-      </w:pPr>
-      <w:r>
-        <w:rPr>
-          <w:rStyle w:val="VerbatimChar"/>
-        </w:rPr>
-        <w:t xml:space="preserve">## [1] "more than 5 in table"</w:t>
-      </w:r>
-    </w:p>
-    <w:p>
-      <w:pPr>
         <w:pStyle w:val="CaptionedFigure"/>
       </w:pPr>
       <w:r>
@@ -752,16 +741,6 @@
       <w:r>
         <w:t xml:space="preserve">Figure 3.2: Comparison of DAR Growth and Studies Released Growth for NHGRI</w:t>
       </w:r>
-    </w:p>
-    <w:p>
-      <w:pPr>
-        <w:pStyle w:val="Heading1"/>
-      </w:pPr>
-      <w:bookmarkStart w:id="33" w:name="supplemental-information"/>
-      <w:r>
-        <w:t xml:space="preserve">4	Supplemental Information</w:t>
-      </w:r>
-      <w:bookmarkEnd w:id="33"/>
     </w:p>
     <w:p>
       <w:r>

</xml_diff>

<commit_message>
updated google citation table data
</commit_message>
<xml_diff>
--- a/inst/report.docx
+++ b/inst/report.docx
@@ -89,7 +89,7 @@
         <w:pStyle w:val="Date"/>
       </w:pPr>
       <w:r>
-        <w:t xml:space="preserve">08</w:t>
+        <w:t xml:space="preserve">09</w:t>
       </w:r>
       <w:r>
         <w:t xml:space="preserve"> </w:t>
@@ -463,7 +463,7 @@
               <a:graphicData uri="http://schemas.openxmlformats.org/drawingml/2006/picture">
                 <pic:pic>
                   <pic:nvPicPr>
-                    <pic:cNvPr descr="report_files/figure-docx/unnamed-chunk-10-1.png" id="0" name="Picture"/>
+                    <pic:cNvPr descr="report_files/figure-docx/unnamed-chunk-11-1.png" id="0" name="Picture"/>
                     <pic:cNvPicPr>
                       <a:picLocks noChangeArrowheads="1" noChangeAspect="1"/>
                     </pic:cNvPicPr>
@@ -509,7 +509,7 @@
         <w:pStyle w:val="BodyText"/>
       </w:pPr>
       <w:r>
-        <w:t xml:space="preserve">According to Google Scholar, the most cited study during this time period is phs000452.v3.p1 (Melanoma Genome Sequencing Project) with 55 citations.</w:t>
+        <w:t xml:space="preserve">According to Google Scholar, the most cited study during this time period is phs000452.v3.p1 (Melanoma Genome Sequencing Project) with 4 citations.</w:t>
       </w:r>
     </w:p>
     <w:p>
@@ -526,7 +526,7 @@
               <a:graphicData uri="http://schemas.openxmlformats.org/drawingml/2006/picture">
                 <pic:pic>
                   <pic:nvPicPr>
-                    <pic:cNvPr descr="report_files/figure-docx/unnamed-chunk-13-1.png" id="0" name="Picture"/>
+                    <pic:cNvPr descr="report_files/figure-docx/unnamed-chunk-14-1.png" id="0" name="Picture"/>
                     <pic:cNvPicPr>
                       <a:picLocks noChangeArrowheads="1" noChangeAspect="1"/>
                     </pic:cNvPicPr>
@@ -581,7 +581,7 @@
               <a:graphicData uri="http://schemas.openxmlformats.org/drawingml/2006/picture">
                 <pic:pic>
                   <pic:nvPicPr>
-                    <pic:cNvPr descr="report_files/figure-docx/unnamed-chunk-14-1.png" id="0" name="Picture"/>
+                    <pic:cNvPr descr="report_files/figure-docx/unnamed-chunk-15-1.png" id="0" name="Picture"/>
                     <pic:cNvPicPr>
                       <a:picLocks noChangeArrowheads="1" noChangeAspect="1"/>
                     </pic:cNvPicPr>
@@ -646,7 +646,7 @@
               <a:graphicData uri="http://schemas.openxmlformats.org/drawingml/2006/picture">
                 <pic:pic>
                   <pic:nvPicPr>
-                    <pic:cNvPr descr="report_files/figure-docx/unnamed-chunk-16-1.png" id="0" name="Picture"/>
+                    <pic:cNvPr descr="report_files/figure-docx/unnamed-chunk-17-1.png" id="0" name="Picture"/>
                     <pic:cNvPicPr>
                       <a:picLocks noChangeArrowheads="1" noChangeAspect="1"/>
                     </pic:cNvPicPr>
@@ -701,7 +701,7 @@
               <a:graphicData uri="http://schemas.openxmlformats.org/drawingml/2006/picture">
                 <pic:pic>
                   <pic:nvPicPr>
-                    <pic:cNvPr descr="report_files/figure-docx/unnamed-chunk-18-1.png" id="0" name="Picture"/>
+                    <pic:cNvPr descr="report_files/figure-docx/unnamed-chunk-19-1.png" id="0" name="Picture"/>
                     <pic:cNvPicPr>
                       <a:picLocks noChangeArrowheads="1" noChangeAspect="1"/>
                     </pic:cNvPicPr>

</xml_diff>